<commit_message>
some updates in RAD and SDD
</commit_message>
<xml_diff>
--- a/2Dshooter/documentation/RADgrupp12.docx
+++ b/2Dshooter/documentation/RADgrupp12.docx
@@ -54,7 +54,19 @@
         <w:rPr>
           <w:lang w:val="en-US"/>
         </w:rPr>
-        <w:t>The main goal of the project is to implement a simple but entertaining desktop game where two players can compete against each other. We aim to give the game a high replay value through both good level variety and design, and an interesting competitive aspect.</w:t>
+        <w:t xml:space="preserve">The main goal of the project is to implement a simple but entertaining desktop game where two players can compete against each other. We aim to give the game a high replay value through both level variety and </w:t>
+      </w:r>
+      <w:r>
+        <w:rPr>
+          <w:lang w:val="en-US"/>
+        </w:rPr>
+        <w:t xml:space="preserve">good </w:t>
+      </w:r>
+      <w:r>
+        <w:rPr>
+          <w:lang w:val="en-US"/>
+        </w:rPr>
+        <w:t>design, and an interesting competitive aspect.</w:t>
       </w:r>
     </w:p>
     <w:p>
@@ -125,6 +137,36 @@
     </w:p>
     <w:p>
       <w:pPr>
+        <w:pStyle w:val="ListParagraph"/>
+        <w:ind w:left="0"/>
+        <w:rPr>
+          <w:lang w:val="en-US"/>
+        </w:rPr>
+      </w:pPr>
+    </w:p>
+    <w:p>
+      <w:pPr>
+        <w:pStyle w:val="ListParagraph"/>
+        <w:ind w:left="0"/>
+        <w:rPr>
+          <w:lang w:val="en-US"/>
+        </w:rPr>
+      </w:pPr>
+      <w:r>
+        <w:rPr>
+          <w:lang w:val="en-US"/>
+        </w:rPr>
+        <w:t>The game will be set on a flat stage where the players can move a</w:t>
+      </w:r>
+      <w:r>
+        <w:rPr>
+          <w:lang w:val="en-US"/>
+        </w:rPr>
+        <w:t>round freely in two dimensions and shoot their weapons at each other while also picking up power-ups to boost their character.</w:t>
+      </w:r>
+    </w:p>
+    <w:p>
+      <w:pPr>
         <w:pStyle w:val="Heading2"/>
         <w:rPr>
           <w:lang w:val="en-US"/>
@@ -174,7 +216,19 @@
         <w:rPr>
           <w:lang w:val="en-US"/>
         </w:rPr>
-        <w:t>It should be possible for one or two players to play and finish a round of the game that is both entertaining and runs smoothly. The game does not need to be highly advanced or plastered with functions, but rather characterized by smart design and a high-end graphical appearance.</w:t>
+        <w:t xml:space="preserve">It should be possible for one or two players to play and finish a round of the game that is both entertaining and runs smoothly. The game does not need to be highly advanced or plastered with functions, but rather characterized by smart design and a </w:t>
+      </w:r>
+      <w:r>
+        <w:rPr>
+          <w:lang w:val="en-US"/>
+        </w:rPr>
+        <w:t>minimalist, but appealing</w:t>
+      </w:r>
+      <w:r>
+        <w:rPr>
+          <w:lang w:val="en-US"/>
+        </w:rPr>
+        <w:t xml:space="preserve"> graphical appearance.</w:t>
       </w:r>
     </w:p>
     <w:p>
@@ -238,8 +292,6 @@
           <w:lang w:val="en-US"/>
         </w:rPr>
       </w:pPr>
-      <w:bookmarkStart w:id="1" w:name="_GoBack"/>
-      <w:bookmarkEnd w:id="1"/>
     </w:p>
     <w:p>
       <w:pPr>
@@ -357,7 +409,7 @@
         <w:rPr>
           <w:lang w:val="en-US"/>
         </w:rPr>
-        <w:t>Control their character.</w:t>
+        <w:t>Control their character in the following ways</w:t>
       </w:r>
     </w:p>
     <w:p>
@@ -399,7 +451,25 @@
         <w:rPr>
           <w:lang w:val="en-US"/>
         </w:rPr>
-        <w:t>Shoot their primary and secondary weapon in the direction the player is facing.</w:t>
+        <w:t>Aim and shoot their weapon independently of which direction they are moving in.</w:t>
+      </w:r>
+    </w:p>
+    <w:p>
+      <w:pPr>
+        <w:pStyle w:val="ListParagraph"/>
+        <w:numPr>
+          <w:ilvl w:val="0"/>
+          <w:numId w:val="4"/>
+        </w:numPr>
+        <w:rPr>
+          <w:lang w:val="en-US"/>
+        </w:rPr>
+      </w:pPr>
+      <w:r>
+        <w:rPr>
+          <w:lang w:val="en-US"/>
+        </w:rPr>
+        <w:t>Perform a dashing move, which gives the player a quick speed burst.</w:t>
       </w:r>
     </w:p>
     <w:p>
@@ -417,11 +487,37 @@
         <w:rPr>
           <w:lang w:val="en-US"/>
         </w:rPr>
+        <w:t>Pick up power-ups by running into them, boosting the player with an advantage of some kind.</w:t>
+      </w:r>
+    </w:p>
+    <w:p>
+      <w:pPr>
+        <w:pStyle w:val="ListParagraph"/>
+        <w:numPr>
+          <w:ilvl w:val="0"/>
+          <w:numId w:val="2"/>
+        </w:numPr>
+        <w:rPr>
+          <w:lang w:val="en-US"/>
+        </w:rPr>
+      </w:pPr>
+      <w:r>
+        <w:rPr>
+          <w:lang w:val="en-US"/>
+        </w:rPr>
         <w:t>Exit the application. This will end the ongoing round.</w:t>
       </w:r>
     </w:p>
     <w:p>
       <w:pPr>
+        <w:pStyle w:val="ListParagraph"/>
+        <w:rPr>
+          <w:lang w:val="en-US"/>
+        </w:rPr>
+      </w:pPr>
+    </w:p>
+    <w:p>
+      <w:pPr>
         <w:pStyle w:val="Heading2"/>
         <w:rPr>
           <w:lang w:val="en-US"/>
@@ -464,7 +560,19 @@
         <w:rPr>
           <w:lang w:val="en-US"/>
         </w:rPr>
-        <w:t>The game should be easy to learn, but difficult to master. More specifically, normal users should be able to pick up the game and, with help from the manual, complete a game-round within a short period of time, while advanced users who are more used to computer gaming should understand the game right from the get-go without having to read the manual, but still be required to play several rounds to figure out the more advanced features and start forming their own strategies.</w:t>
+        <w:t>The game should be easy to learn, but difficult to master. More specifically, normal users should be able to pick up the game and</w:t>
+      </w:r>
+      <w:r>
+        <w:rPr>
+          <w:lang w:val="en-US"/>
+        </w:rPr>
+        <w:t xml:space="preserve"> </w:t>
+      </w:r>
+      <w:r>
+        <w:rPr>
+          <w:lang w:val="en-US"/>
+        </w:rPr>
+        <w:t>complete a game-round within a short period of time, while advanced users who are more used to computer gaming should understand the game right from the get-go, but still be required to play several rounds to figure out the more advanced features and start forming their own strategies.</w:t>
       </w:r>
     </w:p>
     <w:p>
@@ -488,19 +596,6 @@
     </w:p>
     <w:p>
       <w:pPr>
-        <w:rPr>
-          <w:lang w:val="en-US"/>
-        </w:rPr>
-      </w:pPr>
-      <w:r>
-        <w:rPr>
-          <w:lang w:val="en-US"/>
-        </w:rPr>
-        <w:t>There should be an English user manual, introducing the game and explaining how to play it.</w:t>
-      </w:r>
-    </w:p>
-    <w:p>
-      <w:pPr>
         <w:pStyle w:val="Heading3"/>
         <w:rPr>
           <w:lang w:val="en-US"/>
@@ -615,6 +710,99 @@
           <w:lang w:val="en-US"/>
         </w:rPr>
       </w:pPr>
+      <w:r>
+        <w:rPr>
+          <w:lang w:val="en-US"/>
+        </w:rPr>
+        <w:t>The application will be delivered as a zip-archive containing:</w:t>
+      </w:r>
+    </w:p>
+    <w:p>
+      <w:pPr>
+        <w:pStyle w:val="ListParagraph"/>
+        <w:numPr>
+          <w:ilvl w:val="0"/>
+          <w:numId w:val="6"/>
+        </w:numPr>
+        <w:rPr>
+          <w:lang w:val="en-US"/>
+        </w:rPr>
+      </w:pPr>
+      <w:r>
+        <w:rPr>
+          <w:lang w:val="en-US"/>
+        </w:rPr>
+        <w:t>A file for the application code</w:t>
+      </w:r>
+    </w:p>
+    <w:p>
+      <w:pPr>
+        <w:pStyle w:val="ListParagraph"/>
+        <w:numPr>
+          <w:ilvl w:val="0"/>
+          <w:numId w:val="6"/>
+        </w:numPr>
+        <w:rPr>
+          <w:lang w:val="en-US"/>
+        </w:rPr>
+      </w:pPr>
+      <w:r>
+        <w:rPr>
+          <w:lang w:val="en-US"/>
+        </w:rPr>
+        <w:t xml:space="preserve">All needed resources (models, textures </w:t>
+      </w:r>
+      <w:proofErr w:type="spellStart"/>
+      <w:r>
+        <w:rPr>
+          <w:lang w:val="en-US"/>
+        </w:rPr>
+        <w:t>e.t.c</w:t>
+      </w:r>
+      <w:proofErr w:type="spellEnd"/>
+      <w:r>
+        <w:rPr>
+          <w:lang w:val="en-US"/>
+        </w:rPr>
+        <w:t>.)</w:t>
+      </w:r>
+    </w:p>
+    <w:p>
+      <w:pPr>
+        <w:pStyle w:val="ListParagraph"/>
+        <w:numPr>
+          <w:ilvl w:val="0"/>
+          <w:numId w:val="6"/>
+        </w:numPr>
+        <w:rPr>
+          <w:lang w:val="en-US"/>
+        </w:rPr>
+      </w:pPr>
+      <w:r>
+        <w:rPr>
+          <w:lang w:val="en-US"/>
+        </w:rPr>
+        <w:lastRenderedPageBreak/>
+        <w:t>Start programs to start the game on the different platforms</w:t>
+      </w:r>
+    </w:p>
+    <w:p>
+      <w:pPr>
+        <w:pStyle w:val="ListParagraph"/>
+        <w:numPr>
+          <w:ilvl w:val="0"/>
+          <w:numId w:val="6"/>
+        </w:numPr>
+        <w:rPr>
+          <w:lang w:val="en-US"/>
+        </w:rPr>
+      </w:pPr>
+      <w:r>
+        <w:rPr>
+          <w:lang w:val="en-US"/>
+        </w:rPr>
+        <w:t>A README-file documenting installation and start of application.</w:t>
+      </w:r>
     </w:p>
     <w:p>
       <w:pPr>
@@ -640,7 +828,6 @@
         <w:rPr>
           <w:lang w:val="en-US"/>
         </w:rPr>
-        <w:lastRenderedPageBreak/>
         <w:t>The game will be designed from scratch, including player and stage models. Therefore, no legal issues will be present.</w:t>
       </w:r>
     </w:p>
@@ -818,6 +1005,14 @@
           <w:lang w:val="en-US"/>
         </w:rPr>
       </w:pPr>
+      <w:r>
+        <w:rPr>
+          <w:lang w:val="en-US"/>
+        </w:rPr>
+        <w:t>The application will use a 3D graphical user interface that will be able to take into account almost all kinds of screen sizes.</w:t>
+      </w:r>
+      <w:bookmarkStart w:id="1" w:name="_GoBack"/>
+      <w:bookmarkEnd w:id="1"/>
     </w:p>
     <w:p>
       <w:pPr>
@@ -1123,6 +1318,92 @@
     </w:lvl>
   </w:abstractNum>
   <w:abstractNum w:abstractNumId="1">
+    <w:nsid w:val="28672073"/>
+    <w:multiLevelType w:val="hybridMultilevel"/>
+    <w:tmpl w:val="1D826660"/>
+    <w:lvl w:ilvl="0" w:tplc="041D000F">
+      <w:start w:val="1"/>
+      <w:numFmt w:val="decimal"/>
+      <w:lvlText w:val="%1."/>
+      <w:lvlJc w:val="left"/>
+      <w:pPr>
+        <w:ind w:left="720" w:hanging="360"/>
+      </w:pPr>
+    </w:lvl>
+    <w:lvl w:ilvl="1" w:tplc="041D0019" w:tentative="1">
+      <w:start w:val="1"/>
+      <w:numFmt w:val="lowerLetter"/>
+      <w:lvlText w:val="%2."/>
+      <w:lvlJc w:val="left"/>
+      <w:pPr>
+        <w:ind w:left="1440" w:hanging="360"/>
+      </w:pPr>
+    </w:lvl>
+    <w:lvl w:ilvl="2" w:tplc="041D001B" w:tentative="1">
+      <w:start w:val="1"/>
+      <w:numFmt w:val="lowerRoman"/>
+      <w:lvlText w:val="%3."/>
+      <w:lvlJc w:val="right"/>
+      <w:pPr>
+        <w:ind w:left="2160" w:hanging="180"/>
+      </w:pPr>
+    </w:lvl>
+    <w:lvl w:ilvl="3" w:tplc="041D000F" w:tentative="1">
+      <w:start w:val="1"/>
+      <w:numFmt w:val="decimal"/>
+      <w:lvlText w:val="%4."/>
+      <w:lvlJc w:val="left"/>
+      <w:pPr>
+        <w:ind w:left="2880" w:hanging="360"/>
+      </w:pPr>
+    </w:lvl>
+    <w:lvl w:ilvl="4" w:tplc="041D0019" w:tentative="1">
+      <w:start w:val="1"/>
+      <w:numFmt w:val="lowerLetter"/>
+      <w:lvlText w:val="%5."/>
+      <w:lvlJc w:val="left"/>
+      <w:pPr>
+        <w:ind w:left="3600" w:hanging="360"/>
+      </w:pPr>
+    </w:lvl>
+    <w:lvl w:ilvl="5" w:tplc="041D001B" w:tentative="1">
+      <w:start w:val="1"/>
+      <w:numFmt w:val="lowerRoman"/>
+      <w:lvlText w:val="%6."/>
+      <w:lvlJc w:val="right"/>
+      <w:pPr>
+        <w:ind w:left="4320" w:hanging="180"/>
+      </w:pPr>
+    </w:lvl>
+    <w:lvl w:ilvl="6" w:tplc="041D000F" w:tentative="1">
+      <w:start w:val="1"/>
+      <w:numFmt w:val="decimal"/>
+      <w:lvlText w:val="%7."/>
+      <w:lvlJc w:val="left"/>
+      <w:pPr>
+        <w:ind w:left="5040" w:hanging="360"/>
+      </w:pPr>
+    </w:lvl>
+    <w:lvl w:ilvl="7" w:tplc="041D0019" w:tentative="1">
+      <w:start w:val="1"/>
+      <w:numFmt w:val="lowerLetter"/>
+      <w:lvlText w:val="%8."/>
+      <w:lvlJc w:val="left"/>
+      <w:pPr>
+        <w:ind w:left="5760" w:hanging="360"/>
+      </w:pPr>
+    </w:lvl>
+    <w:lvl w:ilvl="8" w:tplc="041D001B" w:tentative="1">
+      <w:start w:val="1"/>
+      <w:numFmt w:val="lowerRoman"/>
+      <w:lvlText w:val="%9."/>
+      <w:lvlJc w:val="right"/>
+      <w:pPr>
+        <w:ind w:left="6480" w:hanging="180"/>
+      </w:pPr>
+    </w:lvl>
+  </w:abstractNum>
+  <w:abstractNum w:abstractNumId="2">
     <w:nsid w:val="4CB33A8B"/>
     <w:multiLevelType w:val="hybridMultilevel"/>
     <w:tmpl w:val="2E805AD8"/>
@@ -1208,7 +1489,7 @@
       </w:pPr>
     </w:lvl>
   </w:abstractNum>
-  <w:abstractNum w:abstractNumId="2">
+  <w:abstractNum w:abstractNumId="3">
     <w:nsid w:val="52647D94"/>
     <w:multiLevelType w:val="hybridMultilevel"/>
     <w:tmpl w:val="1472CADA"/>
@@ -1294,7 +1575,7 @@
       </w:pPr>
     </w:lvl>
   </w:abstractNum>
-  <w:abstractNum w:abstractNumId="3">
+  <w:abstractNum w:abstractNumId="4">
     <w:nsid w:val="53162C31"/>
     <w:multiLevelType w:val="multilevel"/>
     <w:tmpl w:val="02D8952E"/>
@@ -1407,7 +1688,7 @@
       </w:rPr>
     </w:lvl>
   </w:abstractNum>
-  <w:abstractNum w:abstractNumId="4">
+  <w:abstractNum w:abstractNumId="5">
     <w:nsid w:val="57977D5A"/>
     <w:multiLevelType w:val="hybridMultilevel"/>
     <w:tmpl w:val="1472CADA"/>
@@ -1494,18 +1775,21 @@
     </w:lvl>
   </w:abstractNum>
   <w:num w:numId="1">
-    <w:abstractNumId w:val="3"/>
+    <w:abstractNumId w:val="4"/>
   </w:num>
   <w:num w:numId="2">
     <w:abstractNumId w:val="0"/>
   </w:num>
   <w:num w:numId="3">
+    <w:abstractNumId w:val="3"/>
+  </w:num>
+  <w:num w:numId="4">
+    <w:abstractNumId w:val="5"/>
+  </w:num>
+  <w:num w:numId="5">
     <w:abstractNumId w:val="2"/>
   </w:num>
-  <w:num w:numId="4">
-    <w:abstractNumId w:val="4"/>
-  </w:num>
-  <w:num w:numId="5">
+  <w:num w:numId="6">
     <w:abstractNumId w:val="1"/>
   </w:num>
 </w:numbering>

</xml_diff>

<commit_message>
updated RAD with images.
</commit_message>
<xml_diff>
--- a/2Dshooter/documentation/RADgrupp12.docx
+++ b/2Dshooter/documentation/RADgrupp12.docx
@@ -1,11 +1,11 @@
 
 <file path=word/document.xml><?xml version="1.0" encoding="utf-8"?>
-<w:document xmlns:wpc="http://schemas.microsoft.com/office/word/2010/wordprocessingCanvas" xmlns:mc="http://schemas.openxmlformats.org/markup-compatibility/2006" xmlns:o="urn:schemas-microsoft-com:office:office" xmlns:r="http://schemas.openxmlformats.org/officeDocument/2006/relationships" xmlns:m="http://schemas.openxmlformats.org/officeDocument/2006/math" xmlns:v="urn:schemas-microsoft-com:vml" xmlns:wp14="http://schemas.microsoft.com/office/word/2010/wordprocessingDrawing" xmlns:wp="http://schemas.openxmlformats.org/drawingml/2006/wordprocessingDrawing" xmlns:w10="urn:schemas-microsoft-com:office:word" xmlns:w="http://schemas.openxmlformats.org/wordprocessingml/2006/main" xmlns:w14="http://schemas.microsoft.com/office/word/2010/wordml" xmlns:wpg="http://schemas.microsoft.com/office/word/2010/wordprocessingGroup" xmlns:wpi="http://schemas.microsoft.com/office/word/2010/wordprocessingInk" xmlns:wne="http://schemas.microsoft.com/office/word/2006/wordml" xmlns:wps="http://schemas.microsoft.com/office/word/2010/wordprocessingShape" mc:Ignorable="w14 wp14">
+<w:document xmlns:wpc="http://schemas.microsoft.com/office/word/2010/wordprocessingCanvas" xmlns:mc="http://schemas.openxmlformats.org/markup-compatibility/2006" xmlns:o="urn:schemas-microsoft-com:office:office" xmlns:r="http://schemas.openxmlformats.org/officeDocument/2006/relationships" xmlns:m="http://schemas.openxmlformats.org/officeDocument/2006/math" xmlns:v="urn:schemas-microsoft-com:vml" xmlns:wp14="http://schemas.microsoft.com/office/word/2010/wordprocessingDrawing" xmlns:wp="http://schemas.openxmlformats.org/drawingml/2006/wordprocessingDrawing" xmlns:w10="urn:schemas-microsoft-com:office:word" xmlns:w="http://schemas.openxmlformats.org/wordprocessingml/2006/main" xmlns:w14="http://schemas.microsoft.com/office/word/2010/wordml" xmlns:w15="http://schemas.microsoft.com/office/word/2012/wordml" xmlns:wpg="http://schemas.microsoft.com/office/word/2010/wordprocessingGroup" xmlns:wpi="http://schemas.microsoft.com/office/word/2010/wordprocessingInk" xmlns:wne="http://schemas.microsoft.com/office/word/2006/wordml" xmlns:wps="http://schemas.microsoft.com/office/word/2010/wordprocessingShape" mc:Ignorable="w14 w15 wp14">
   <w:background w:color="FFFFFF"/>
   <w:body>
     <w:p>
       <w:pPr>
-        <w:pStyle w:val="Heading1"/>
+        <w:pStyle w:val="Rubrik1"/>
         <w:spacing w:before="480"/>
         <w:rPr>
           <w:b/>
@@ -23,12 +23,10 @@
         </w:rPr>
         <w:t>1 Introduction</w:t>
       </w:r>
-      <w:bookmarkStart w:id="1" w:name="_GoBack"/>
-      <w:bookmarkEnd w:id="1"/>
     </w:p>
     <w:p>
       <w:pPr>
-        <w:pStyle w:val="Heading2"/>
+        <w:pStyle w:val="Rubrik2"/>
         <w:rPr>
           <w:lang w:val="en-US"/>
         </w:rPr>
@@ -73,7 +71,7 @@
     </w:p>
     <w:p>
       <w:pPr>
-        <w:pStyle w:val="Heading2"/>
+        <w:pStyle w:val="Rubrik2"/>
         <w:rPr>
           <w:lang w:val="en-US"/>
         </w:rPr>
@@ -94,7 +92,7 @@
     </w:p>
     <w:p>
       <w:pPr>
-        <w:pStyle w:val="ListParagraph"/>
+        <w:pStyle w:val="Liststycke"/>
         <w:ind w:left="0"/>
         <w:rPr>
           <w:lang w:val="en-US"/>
@@ -109,7 +107,7 @@
     </w:p>
     <w:p>
       <w:pPr>
-        <w:pStyle w:val="ListParagraph"/>
+        <w:pStyle w:val="Liststycke"/>
         <w:ind w:left="0"/>
         <w:rPr>
           <w:lang w:val="en-US"/>
@@ -118,7 +116,7 @@
     </w:p>
     <w:p>
       <w:pPr>
-        <w:pStyle w:val="ListParagraph"/>
+        <w:pStyle w:val="Liststycke"/>
         <w:ind w:left="0"/>
         <w:rPr>
           <w:lang w:val="en-US"/>
@@ -139,7 +137,7 @@
     </w:p>
     <w:p>
       <w:pPr>
-        <w:pStyle w:val="ListParagraph"/>
+        <w:pStyle w:val="Liststycke"/>
         <w:ind w:left="0"/>
         <w:rPr>
           <w:lang w:val="en-US"/>
@@ -148,7 +146,7 @@
     </w:p>
     <w:p>
       <w:pPr>
-        <w:pStyle w:val="ListParagraph"/>
+        <w:pStyle w:val="Liststycke"/>
         <w:ind w:left="0"/>
         <w:rPr>
           <w:lang w:val="en-US"/>
@@ -175,7 +173,7 @@
     </w:p>
     <w:p>
       <w:pPr>
-        <w:pStyle w:val="Heading2"/>
+        <w:pStyle w:val="Rubrik2"/>
         <w:rPr>
           <w:lang w:val="en-US"/>
         </w:rPr>
@@ -202,7 +200,7 @@
     </w:p>
     <w:p>
       <w:pPr>
-        <w:pStyle w:val="Heading2"/>
+        <w:pStyle w:val="Rubrik2"/>
         <w:rPr>
           <w:lang w:val="en-US"/>
         </w:rPr>
@@ -241,7 +239,7 @@
     </w:p>
     <w:p>
       <w:pPr>
-        <w:pStyle w:val="Heading2"/>
+        <w:pStyle w:val="Rubrik2"/>
         <w:rPr>
           <w:lang w:val="en-US"/>
         </w:rPr>
@@ -255,7 +253,7 @@
     </w:p>
     <w:p>
       <w:pPr>
-        <w:pStyle w:val="ListParagraph"/>
+        <w:pStyle w:val="Liststycke"/>
         <w:numPr>
           <w:ilvl w:val="0"/>
           <w:numId w:val="2"/>
@@ -273,7 +271,7 @@
     </w:p>
     <w:p>
       <w:pPr>
-        <w:pStyle w:val="ListParagraph"/>
+        <w:pStyle w:val="Liststycke"/>
         <w:numPr>
           <w:ilvl w:val="0"/>
           <w:numId w:val="2"/>
@@ -291,7 +289,7 @@
     </w:p>
     <w:p>
       <w:pPr>
-        <w:pStyle w:val="ListParagraph"/>
+        <w:pStyle w:val="Liststycke"/>
         <w:numPr>
           <w:ilvl w:val="0"/>
           <w:numId w:val="2"/>
@@ -326,7 +324,7 @@
     </w:p>
     <w:p>
       <w:pPr>
-        <w:pStyle w:val="Heading1"/>
+        <w:pStyle w:val="Rubrik1"/>
         <w:rPr>
           <w:b/>
           <w:sz w:val="46"/>
@@ -347,7 +345,7 @@
     </w:p>
     <w:p>
       <w:pPr>
-        <w:pStyle w:val="Heading2"/>
+        <w:pStyle w:val="Rubrik2"/>
         <w:rPr>
           <w:lang w:val="en-US"/>
         </w:rPr>
@@ -374,7 +372,7 @@
     </w:p>
     <w:p>
       <w:pPr>
-        <w:pStyle w:val="ListParagraph"/>
+        <w:pStyle w:val="Liststycke"/>
         <w:numPr>
           <w:ilvl w:val="0"/>
           <w:numId w:val="2"/>
@@ -392,7 +390,7 @@
     </w:p>
     <w:p>
       <w:pPr>
-        <w:pStyle w:val="ListParagraph"/>
+        <w:pStyle w:val="Liststycke"/>
         <w:numPr>
           <w:ilvl w:val="0"/>
           <w:numId w:val="3"/>
@@ -410,7 +408,7 @@
     </w:p>
     <w:p>
       <w:pPr>
-        <w:pStyle w:val="ListParagraph"/>
+        <w:pStyle w:val="Liststycke"/>
         <w:numPr>
           <w:ilvl w:val="0"/>
           <w:numId w:val="2"/>
@@ -428,7 +426,7 @@
     </w:p>
     <w:p>
       <w:pPr>
-        <w:pStyle w:val="ListParagraph"/>
+        <w:pStyle w:val="Liststycke"/>
         <w:numPr>
           <w:ilvl w:val="0"/>
           <w:numId w:val="4"/>
@@ -452,7 +450,7 @@
     </w:p>
     <w:p>
       <w:pPr>
-        <w:pStyle w:val="ListParagraph"/>
+        <w:pStyle w:val="Liststycke"/>
         <w:numPr>
           <w:ilvl w:val="0"/>
           <w:numId w:val="4"/>
@@ -470,7 +468,7 @@
     </w:p>
     <w:p>
       <w:pPr>
-        <w:pStyle w:val="ListParagraph"/>
+        <w:pStyle w:val="Liststycke"/>
         <w:numPr>
           <w:ilvl w:val="0"/>
           <w:numId w:val="4"/>
@@ -500,7 +498,7 @@
     </w:p>
     <w:p>
       <w:pPr>
-        <w:pStyle w:val="ListParagraph"/>
+        <w:pStyle w:val="Liststycke"/>
         <w:numPr>
           <w:ilvl w:val="0"/>
           <w:numId w:val="2"/>
@@ -524,7 +522,7 @@
     </w:p>
     <w:p>
       <w:pPr>
-        <w:pStyle w:val="ListParagraph"/>
+        <w:pStyle w:val="Liststycke"/>
         <w:numPr>
           <w:ilvl w:val="0"/>
           <w:numId w:val="2"/>
@@ -542,7 +540,7 @@
     </w:p>
     <w:p>
       <w:pPr>
-        <w:pStyle w:val="ListParagraph"/>
+        <w:pStyle w:val="Liststycke"/>
         <w:rPr>
           <w:lang w:val="en-US"/>
         </w:rPr>
@@ -550,7 +548,7 @@
     </w:p>
     <w:p>
       <w:pPr>
-        <w:pStyle w:val="Heading2"/>
+        <w:pStyle w:val="Rubrik2"/>
         <w:rPr>
           <w:lang w:val="en-US"/>
         </w:rPr>
@@ -570,7 +568,7 @@
     </w:p>
     <w:p>
       <w:pPr>
-        <w:pStyle w:val="Heading3"/>
+        <w:pStyle w:val="Rubrik3"/>
         <w:rPr>
           <w:lang w:val="en-US"/>
         </w:rPr>
@@ -628,7 +626,7 @@
     </w:p>
     <w:p>
       <w:pPr>
-        <w:pStyle w:val="Heading3"/>
+        <w:pStyle w:val="Rubrik3"/>
         <w:rPr>
           <w:lang w:val="en-US"/>
         </w:rPr>
@@ -674,7 +672,7 @@
     </w:p>
     <w:p>
       <w:pPr>
-        <w:pStyle w:val="Heading3"/>
+        <w:pStyle w:val="Rubrik3"/>
         <w:rPr>
           <w:lang w:val="en-US"/>
         </w:rPr>
@@ -701,7 +699,7 @@
     </w:p>
     <w:p>
       <w:pPr>
-        <w:pStyle w:val="Heading3"/>
+        <w:pStyle w:val="Rubrik3"/>
         <w:rPr>
           <w:lang w:val="en-US"/>
         </w:rPr>
@@ -728,7 +726,7 @@
     </w:p>
     <w:p>
       <w:pPr>
-        <w:pStyle w:val="Heading3"/>
+        <w:pStyle w:val="Rubrik3"/>
         <w:rPr>
           <w:lang w:val="en-US"/>
         </w:rPr>
@@ -755,7 +753,7 @@
     </w:p>
     <w:p>
       <w:pPr>
-        <w:pStyle w:val="Heading3"/>
+        <w:pStyle w:val="Rubrik3"/>
         <w:rPr>
           <w:lang w:val="en-US"/>
         </w:rPr>
@@ -763,7 +761,7 @@
     </w:p>
     <w:p>
       <w:pPr>
-        <w:pStyle w:val="Heading3"/>
+        <w:pStyle w:val="Rubrik3"/>
         <w:rPr>
           <w:lang w:val="en-US"/>
         </w:rPr>
@@ -791,7 +789,7 @@
     </w:p>
     <w:p>
       <w:pPr>
-        <w:pStyle w:val="ListParagraph"/>
+        <w:pStyle w:val="Liststycke"/>
         <w:numPr>
           <w:ilvl w:val="0"/>
           <w:numId w:val="6"/>
@@ -809,7 +807,7 @@
     </w:p>
     <w:p>
       <w:pPr>
-        <w:pStyle w:val="ListParagraph"/>
+        <w:pStyle w:val="Liststycke"/>
         <w:numPr>
           <w:ilvl w:val="0"/>
           <w:numId w:val="6"/>
@@ -839,7 +837,7 @@
     </w:p>
     <w:p>
       <w:pPr>
-        <w:pStyle w:val="ListParagraph"/>
+        <w:pStyle w:val="Liststycke"/>
         <w:numPr>
           <w:ilvl w:val="0"/>
           <w:numId w:val="6"/>
@@ -857,7 +855,7 @@
     </w:p>
     <w:p>
       <w:pPr>
-        <w:pStyle w:val="ListParagraph"/>
+        <w:pStyle w:val="Liststycke"/>
         <w:numPr>
           <w:ilvl w:val="0"/>
           <w:numId w:val="6"/>
@@ -875,7 +873,7 @@
     </w:p>
     <w:p>
       <w:pPr>
-        <w:pStyle w:val="Heading3"/>
+        <w:pStyle w:val="Rubrik3"/>
         <w:rPr>
           <w:lang w:val="en-US"/>
         </w:rPr>
@@ -902,7 +900,7 @@
     </w:p>
     <w:p>
       <w:pPr>
-        <w:pStyle w:val="Heading2"/>
+        <w:pStyle w:val="Rubrik2"/>
         <w:rPr>
           <w:lang w:val="en-US"/>
         </w:rPr>
@@ -916,7 +914,7 @@
     </w:p>
     <w:p>
       <w:pPr>
-        <w:pStyle w:val="Heading3"/>
+        <w:pStyle w:val="Rubrik3"/>
         <w:rPr>
           <w:lang w:val="en-US"/>
         </w:rPr>
@@ -943,7 +941,7 @@
     </w:p>
     <w:p>
       <w:pPr>
-        <w:pStyle w:val="Heading3"/>
+        <w:pStyle w:val="Rubrik3"/>
         <w:rPr>
           <w:lang w:val="en-US"/>
         </w:rPr>
@@ -957,7 +955,7 @@
     </w:p>
     <w:p>
       <w:pPr>
-        <w:pStyle w:val="ListParagraph"/>
+        <w:pStyle w:val="Liststycke"/>
         <w:numPr>
           <w:ilvl w:val="0"/>
           <w:numId w:val="5"/>
@@ -975,7 +973,7 @@
     </w:p>
     <w:p>
       <w:pPr>
-        <w:pStyle w:val="ListParagraph"/>
+        <w:pStyle w:val="Liststycke"/>
         <w:numPr>
           <w:ilvl w:val="0"/>
           <w:numId w:val="5"/>
@@ -993,7 +991,7 @@
     </w:p>
     <w:p>
       <w:pPr>
-        <w:pStyle w:val="ListParagraph"/>
+        <w:pStyle w:val="Liststycke"/>
         <w:numPr>
           <w:ilvl w:val="0"/>
           <w:numId w:val="5"/>
@@ -1011,7 +1009,7 @@
     </w:p>
     <w:p>
       <w:pPr>
-        <w:pStyle w:val="ListParagraph"/>
+        <w:pStyle w:val="Liststycke"/>
         <w:numPr>
           <w:ilvl w:val="0"/>
           <w:numId w:val="5"/>
@@ -1029,7 +1027,7 @@
     </w:p>
     <w:p>
       <w:pPr>
-        <w:pStyle w:val="ListParagraph"/>
+        <w:pStyle w:val="Liststycke"/>
         <w:numPr>
           <w:ilvl w:val="0"/>
           <w:numId w:val="5"/>
@@ -1047,7 +1045,7 @@
     </w:p>
     <w:p>
       <w:pPr>
-        <w:pStyle w:val="ListParagraph"/>
+        <w:pStyle w:val="Liststycke"/>
         <w:numPr>
           <w:ilvl w:val="0"/>
           <w:numId w:val="5"/>
@@ -1065,7 +1063,7 @@
     </w:p>
     <w:p>
       <w:pPr>
-        <w:pStyle w:val="ListParagraph"/>
+        <w:pStyle w:val="Liststycke"/>
         <w:numPr>
           <w:ilvl w:val="0"/>
           <w:numId w:val="5"/>
@@ -1083,7 +1081,7 @@
     </w:p>
     <w:p>
       <w:pPr>
-        <w:pStyle w:val="Heading3"/>
+        <w:pStyle w:val="Rubrik3"/>
         <w:rPr>
           <w:lang w:val="en-US"/>
         </w:rPr>
@@ -1110,7 +1108,7 @@
     </w:p>
     <w:p>
       <w:pPr>
-        <w:pStyle w:val="Heading3"/>
+        <w:pStyle w:val="Rubrik3"/>
         <w:rPr>
           <w:lang w:val="en-US"/>
         </w:rPr>
@@ -1143,7 +1141,7 @@
     </w:p>
     <w:p>
       <w:pPr>
-        <w:pStyle w:val="Heading2"/>
+        <w:pStyle w:val="Rubrik2"/>
         <w:rPr>
           <w:lang w:val="en-US"/>
         </w:rPr>
@@ -1170,7 +1168,7 @@
     </w:p>
     <w:p>
       <w:pPr>
-        <w:pStyle w:val="Heading1"/>
+        <w:pStyle w:val="Rubrik1"/>
         <w:rPr>
           <w:lang w:val="en-US"/>
         </w:rPr>
@@ -1184,7 +1182,31 @@
     </w:p>
     <w:p>
       <w:pPr>
-        <w:pStyle w:val="Heading2"/>
+        <w:pStyle w:val="Rubrik2"/>
+        <w:rPr>
+          <w:lang w:val="en-US"/>
+        </w:rPr>
+      </w:pPr>
+    </w:p>
+    <w:p>
+      <w:pPr>
+        <w:pStyle w:val="Rubrik2"/>
+        <w:rPr>
+          <w:lang w:val="en-US"/>
+        </w:rPr>
+      </w:pPr>
+    </w:p>
+    <w:p>
+      <w:pPr>
+        <w:pStyle w:val="Rubrik2"/>
+        <w:rPr>
+          <w:lang w:val="en-US"/>
+        </w:rPr>
+      </w:pPr>
+    </w:p>
+    <w:p>
+      <w:pPr>
+        <w:pStyle w:val="Rubrik2"/>
         <w:rPr>
           <w:lang w:val="en-US"/>
         </w:rPr>
@@ -1193,6 +1215,7 @@
         <w:rPr>
           <w:lang w:val="en-US"/>
         </w:rPr>
+        <w:lastRenderedPageBreak/>
         <w:t>GUI</w:t>
       </w:r>
     </w:p>
@@ -1204,14 +1227,55 @@
       </w:pPr>
       <w:r>
         <w:rPr>
-          <w:lang w:val="en-US"/>
-        </w:rPr>
-        <w:t>(Picture of GUI here)</w:t>
+          <w:noProof/>
+          <w:lang w:val="en-GB" w:eastAsia="en-GB"/>
+        </w:rPr>
+        <w:drawing>
+          <wp:inline distT="0" distB="0" distL="0" distR="0">
+            <wp:extent cx="5943600" cy="3500120"/>
+            <wp:effectExtent l="0" t="0" r="0" b="5080"/>
+            <wp:docPr id="3" name="Bildobjekt 3"/>
+            <wp:cNvGraphicFramePr>
+              <a:graphicFrameLocks xmlns:a="http://schemas.openxmlformats.org/drawingml/2006/main" noChangeAspect="1"/>
+            </wp:cNvGraphicFramePr>
+            <a:graphic xmlns:a="http://schemas.openxmlformats.org/drawingml/2006/main">
+              <a:graphicData uri="http://schemas.openxmlformats.org/drawingml/2006/picture">
+                <pic:pic xmlns:pic="http://schemas.openxmlformats.org/drawingml/2006/picture">
+                  <pic:nvPicPr>
+                    <pic:cNvPr id="3" name="GUIbild.jpg"/>
+                    <pic:cNvPicPr/>
+                  </pic:nvPicPr>
+                  <pic:blipFill>
+                    <a:blip r:embed="rId5" cstate="print">
+                      <a:extLst>
+                        <a:ext uri="{28A0092B-C50C-407E-A947-70E740481C1C}">
+                          <a14:useLocalDpi xmlns:a14="http://schemas.microsoft.com/office/drawing/2010/main" val="0"/>
+                        </a:ext>
+                      </a:extLst>
+                    </a:blip>
+                    <a:stretch>
+                      <a:fillRect/>
+                    </a:stretch>
+                  </pic:blipFill>
+                  <pic:spPr>
+                    <a:xfrm>
+                      <a:off x="0" y="0"/>
+                      <a:ext cx="5943600" cy="3500120"/>
+                    </a:xfrm>
+                    <a:prstGeom prst="rect">
+                      <a:avLst/>
+                    </a:prstGeom>
+                  </pic:spPr>
+                </pic:pic>
+              </a:graphicData>
+            </a:graphic>
+          </wp:inline>
+        </w:drawing>
       </w:r>
     </w:p>
     <w:p>
       <w:pPr>
-        <w:pStyle w:val="Heading2"/>
+        <w:pStyle w:val="Rubrik2"/>
         <w:rPr>
           <w:lang w:val="en-US"/>
         </w:rPr>
@@ -1231,14 +1295,71 @@
       </w:pPr>
       <w:r>
         <w:rPr>
-          <w:lang w:val="en-US"/>
-        </w:rPr>
-        <w:t>(UML class diagram here)</w:t>
+          <w:noProof/>
+          <w:lang w:val="en-GB" w:eastAsia="en-GB"/>
+        </w:rPr>
+        <w:drawing>
+          <wp:inline distT="0" distB="0" distL="0" distR="0">
+            <wp:extent cx="5943600" cy="3244850"/>
+            <wp:effectExtent l="0" t="0" r="0" b="0"/>
+            <wp:docPr id="1" name="Bildobjekt 1"/>
+            <wp:cNvGraphicFramePr>
+              <a:graphicFrameLocks xmlns:a="http://schemas.openxmlformats.org/drawingml/2006/main" noChangeAspect="1"/>
+            </wp:cNvGraphicFramePr>
+            <a:graphic xmlns:a="http://schemas.openxmlformats.org/drawingml/2006/main">
+              <a:graphicData uri="http://schemas.openxmlformats.org/drawingml/2006/picture">
+                <pic:pic xmlns:pic="http://schemas.openxmlformats.org/drawingml/2006/picture">
+                  <pic:nvPicPr>
+                    <pic:cNvPr id="1" name="DomainModel.png"/>
+                    <pic:cNvPicPr/>
+                  </pic:nvPicPr>
+                  <pic:blipFill>
+                    <a:blip r:embed="rId6">
+                      <a:extLst>
+                        <a:ext uri="{28A0092B-C50C-407E-A947-70E740481C1C}">
+                          <a14:useLocalDpi xmlns:a14="http://schemas.microsoft.com/office/drawing/2010/main" val="0"/>
+                        </a:ext>
+                      </a:extLst>
+                    </a:blip>
+                    <a:stretch>
+                      <a:fillRect/>
+                    </a:stretch>
+                  </pic:blipFill>
+                  <pic:spPr>
+                    <a:xfrm>
+                      <a:off x="0" y="0"/>
+                      <a:ext cx="5943600" cy="3244850"/>
+                    </a:xfrm>
+                    <a:prstGeom prst="rect">
+                      <a:avLst/>
+                    </a:prstGeom>
+                  </pic:spPr>
+                </pic:pic>
+              </a:graphicData>
+            </a:graphic>
+          </wp:inline>
+        </w:drawing>
       </w:r>
     </w:p>
     <w:p>
       <w:pPr>
-        <w:pStyle w:val="Heading2"/>
+        <w:pStyle w:val="Rubrik2"/>
+        <w:rPr>
+          <w:lang w:val="en-US"/>
+        </w:rPr>
+      </w:pPr>
+    </w:p>
+    <w:p>
+      <w:pPr>
+        <w:pStyle w:val="Rubrik2"/>
+        <w:rPr>
+          <w:lang w:val="en-US"/>
+        </w:rPr>
+      </w:pPr>
+    </w:p>
+    <w:p>
+      <w:pPr>
+        <w:pStyle w:val="Rubrik2"/>
         <w:rPr>
           <w:lang w:val="en-US"/>
         </w:rPr>
@@ -1247,7 +1368,6 @@
         <w:rPr>
           <w:lang w:val="en-US"/>
         </w:rPr>
-        <w:lastRenderedPageBreak/>
         <w:t>Use case model</w:t>
       </w:r>
     </w:p>
@@ -1259,14 +1379,55 @@
       </w:pPr>
       <w:r>
         <w:rPr>
-          <w:lang w:val="en-US"/>
-        </w:rPr>
-        <w:t>(UML use case diagram here)</w:t>
+          <w:noProof/>
+          <w:lang w:val="en-GB" w:eastAsia="en-GB"/>
+        </w:rPr>
+        <w:drawing>
+          <wp:inline distT="0" distB="0" distL="0" distR="0">
+            <wp:extent cx="5943600" cy="3387725"/>
+            <wp:effectExtent l="0" t="0" r="0" b="3175"/>
+            <wp:docPr id="2" name="Bildobjekt 2"/>
+            <wp:cNvGraphicFramePr>
+              <a:graphicFrameLocks xmlns:a="http://schemas.openxmlformats.org/drawingml/2006/main" noChangeAspect="1"/>
+            </wp:cNvGraphicFramePr>
+            <a:graphic xmlns:a="http://schemas.openxmlformats.org/drawingml/2006/main">
+              <a:graphicData uri="http://schemas.openxmlformats.org/drawingml/2006/picture">
+                <pic:pic xmlns:pic="http://schemas.openxmlformats.org/drawingml/2006/picture">
+                  <pic:nvPicPr>
+                    <pic:cNvPr id="2" name="useCaseModel.png"/>
+                    <pic:cNvPicPr/>
+                  </pic:nvPicPr>
+                  <pic:blipFill>
+                    <a:blip r:embed="rId7">
+                      <a:extLst>
+                        <a:ext uri="{28A0092B-C50C-407E-A947-70E740481C1C}">
+                          <a14:useLocalDpi xmlns:a14="http://schemas.microsoft.com/office/drawing/2010/main" val="0"/>
+                        </a:ext>
+                      </a:extLst>
+                    </a:blip>
+                    <a:stretch>
+                      <a:fillRect/>
+                    </a:stretch>
+                  </pic:blipFill>
+                  <pic:spPr>
+                    <a:xfrm>
+                      <a:off x="0" y="0"/>
+                      <a:ext cx="5943600" cy="3387725"/>
+                    </a:xfrm>
+                    <a:prstGeom prst="rect">
+                      <a:avLst/>
+                    </a:prstGeom>
+                  </pic:spPr>
+                </pic:pic>
+              </a:graphicData>
+            </a:graphic>
+          </wp:inline>
+        </w:drawing>
       </w:r>
     </w:p>
     <w:p>
       <w:pPr>
-        <w:pStyle w:val="Heading2"/>
+        <w:pStyle w:val="Rubrik2"/>
         <w:rPr>
           <w:lang w:val="en-US"/>
         </w:rPr>
@@ -1460,6 +1621,7 @@
                 <w:bCs/>
               </w:rPr>
             </w:pPr>
+            <w:proofErr w:type="spellStart"/>
             <w:r>
               <w:rPr>
                 <w:rFonts w:ascii="Arial" w:eastAsia="Times New Roman" w:hAnsi="Arial" w:cs="Arial"/>
@@ -1468,6 +1630,7 @@
               </w:rPr>
               <w:t>Priority</w:t>
             </w:r>
+            <w:proofErr w:type="spellEnd"/>
           </w:p>
         </w:tc>
         <w:tc>
@@ -1671,6 +1834,7 @@
                 <w:iCs/>
               </w:rPr>
             </w:pPr>
+            <w:proofErr w:type="spellStart"/>
             <w:r>
               <w:rPr>
                 <w:rFonts w:ascii="Arial" w:eastAsia="Times New Roman" w:hAnsi="Arial" w:cs="Arial"/>
@@ -1681,6 +1845,7 @@
               </w:rPr>
               <w:t>Actor</w:t>
             </w:r>
+            <w:proofErr w:type="spellEnd"/>
           </w:p>
         </w:tc>
         <w:tc>
@@ -2478,6 +2643,7 @@
                 <w:rFonts w:ascii="Arial" w:eastAsia="Times New Roman" w:hAnsi="Arial" w:cs="Arial"/>
                 <w:lang w:val="en-US"/>
               </w:rPr>
+              <w:lastRenderedPageBreak/>
               <w:t> </w:t>
             </w:r>
           </w:p>
@@ -2585,7 +2751,7 @@
     </w:tbl>
     <w:p>
       <w:pPr>
-        <w:pStyle w:val="ListParagraph"/>
+        <w:pStyle w:val="Liststycke"/>
         <w:rPr>
           <w:lang w:val="en-US"/>
         </w:rPr>
@@ -2773,6 +2939,7 @@
                 <w:bCs/>
               </w:rPr>
             </w:pPr>
+            <w:proofErr w:type="spellStart"/>
             <w:r>
               <w:rPr>
                 <w:rFonts w:ascii="Arial" w:eastAsia="Times New Roman" w:hAnsi="Arial" w:cs="Arial"/>
@@ -2781,6 +2948,7 @@
               </w:rPr>
               <w:t>Priority</w:t>
             </w:r>
+            <w:proofErr w:type="spellEnd"/>
           </w:p>
         </w:tc>
         <w:tc>
@@ -3000,6 +3168,7 @@
                 <w:iCs/>
               </w:rPr>
             </w:pPr>
+            <w:proofErr w:type="spellStart"/>
             <w:r>
               <w:rPr>
                 <w:rFonts w:ascii="Arial" w:eastAsia="Times New Roman" w:hAnsi="Arial" w:cs="Arial"/>
@@ -3010,6 +3179,7 @@
               </w:rPr>
               <w:t>Actor</w:t>
             </w:r>
+            <w:proofErr w:type="spellEnd"/>
           </w:p>
         </w:tc>
         <w:tc>
@@ -3333,7 +3503,15 @@
       </w:tr>
     </w:tbl>
     <w:p>
+      <w:pPr>
+        <w:rPr>
+          <w:lang w:val="en-GB"/>
+        </w:rPr>
+      </w:pPr>
       <w:r>
+        <w:rPr>
+          <w:lang w:val="en-GB"/>
+        </w:rPr>
         <w:br w:type="page"/>
       </w:r>
     </w:p>
@@ -3379,6 +3557,7 @@
                 <w:bCs/>
               </w:rPr>
             </w:pPr>
+            <w:proofErr w:type="spellStart"/>
             <w:r>
               <w:rPr>
                 <w:rFonts w:ascii="Arial" w:eastAsia="Times New Roman" w:hAnsi="Arial" w:cs="Arial"/>
@@ -3386,8 +3565,27 @@
                 <w:bCs/>
               </w:rPr>
               <w:lastRenderedPageBreak/>
-              <w:t>Alternate flows</w:t>
-            </w:r>
+              <w:t>Alternate</w:t>
+            </w:r>
+            <w:proofErr w:type="spellEnd"/>
+            <w:r>
+              <w:rPr>
+                <w:rFonts w:ascii="Arial" w:eastAsia="Times New Roman" w:hAnsi="Arial" w:cs="Arial"/>
+                <w:b/>
+                <w:bCs/>
+              </w:rPr>
+              <w:t xml:space="preserve"> </w:t>
+            </w:r>
+            <w:proofErr w:type="spellStart"/>
+            <w:r>
+              <w:rPr>
+                <w:rFonts w:ascii="Arial" w:eastAsia="Times New Roman" w:hAnsi="Arial" w:cs="Arial"/>
+                <w:b/>
+                <w:bCs/>
+              </w:rPr>
+              <w:t>flows</w:t>
+            </w:r>
+            <w:proofErr w:type="spellEnd"/>
           </w:p>
         </w:tc>
         <w:tc>
@@ -3594,6 +3792,7 @@
                 <w:iCs/>
               </w:rPr>
             </w:pPr>
+            <w:proofErr w:type="spellStart"/>
             <w:r>
               <w:rPr>
                 <w:rFonts w:ascii="Arial" w:eastAsia="Times New Roman" w:hAnsi="Arial" w:cs="Arial"/>
@@ -3604,6 +3803,7 @@
               </w:rPr>
               <w:t>Actor</w:t>
             </w:r>
+            <w:proofErr w:type="spellEnd"/>
           </w:p>
         </w:tc>
         <w:tc>
@@ -4050,6 +4250,7 @@
                 <w:bCs/>
               </w:rPr>
             </w:pPr>
+            <w:proofErr w:type="spellStart"/>
             <w:r>
               <w:rPr>
                 <w:rFonts w:ascii="Arial" w:eastAsia="Times New Roman" w:hAnsi="Arial" w:cs="Arial"/>
@@ -4058,6 +4259,7 @@
               </w:rPr>
               <w:t>Priority</w:t>
             </w:r>
+            <w:proofErr w:type="spellEnd"/>
           </w:p>
         </w:tc>
         <w:tc>
@@ -4261,6 +4463,7 @@
                 <w:iCs/>
               </w:rPr>
             </w:pPr>
+            <w:proofErr w:type="spellStart"/>
             <w:r>
               <w:rPr>
                 <w:rFonts w:ascii="Arial" w:eastAsia="Times New Roman" w:hAnsi="Arial" w:cs="Arial"/>
@@ -4271,6 +4474,7 @@
               </w:rPr>
               <w:t>Actor</w:t>
             </w:r>
+            <w:proofErr w:type="spellEnd"/>
           </w:p>
         </w:tc>
         <w:tc>
@@ -4732,6 +4936,7 @@
                 <w:iCs/>
               </w:rPr>
             </w:pPr>
+            <w:proofErr w:type="spellStart"/>
             <w:r>
               <w:rPr>
                 <w:rFonts w:ascii="Arial" w:eastAsia="Times New Roman" w:hAnsi="Arial" w:cs="Arial"/>
@@ -4742,6 +4947,7 @@
               </w:rPr>
               <w:t>Actor</w:t>
             </w:r>
+            <w:proofErr w:type="spellEnd"/>
           </w:p>
         </w:tc>
         <w:tc>
@@ -5194,6 +5400,7 @@
                 <w:bCs/>
               </w:rPr>
             </w:pPr>
+            <w:proofErr w:type="spellStart"/>
             <w:r>
               <w:rPr>
                 <w:rFonts w:ascii="Arial" w:eastAsia="Times New Roman" w:hAnsi="Arial" w:cs="Arial"/>
@@ -5202,6 +5409,7 @@
               </w:rPr>
               <w:t>Priority</w:t>
             </w:r>
+            <w:proofErr w:type="spellEnd"/>
           </w:p>
         </w:tc>
         <w:tc>
@@ -5991,6 +6199,7 @@
                 <w:iCs/>
               </w:rPr>
             </w:pPr>
+            <w:proofErr w:type="spellStart"/>
             <w:r>
               <w:rPr>
                 <w:rFonts w:ascii="Arial" w:eastAsia="Times New Roman" w:hAnsi="Arial" w:cs="Arial"/>
@@ -6001,6 +6210,7 @@
               </w:rPr>
               <w:t>Actor</w:t>
             </w:r>
+            <w:proofErr w:type="spellEnd"/>
           </w:p>
         </w:tc>
         <w:tc>
@@ -6948,6 +7158,7 @@
                 <w:bCs/>
               </w:rPr>
             </w:pPr>
+            <w:proofErr w:type="spellStart"/>
             <w:r>
               <w:rPr>
                 <w:rFonts w:ascii="Arial" w:eastAsia="Times New Roman" w:hAnsi="Arial" w:cs="Arial"/>
@@ -6956,6 +7167,7 @@
               </w:rPr>
               <w:t>Priority</w:t>
             </w:r>
+            <w:proofErr w:type="spellEnd"/>
           </w:p>
         </w:tc>
         <w:tc>
@@ -7094,7 +7306,43 @@
                 <w:b/>
                 <w:bCs/>
               </w:rPr>
-              <w:t>Normal flow of events</w:t>
+              <w:t xml:space="preserve">Normal </w:t>
+            </w:r>
+            <w:proofErr w:type="spellStart"/>
+            <w:r>
+              <w:rPr>
+                <w:rFonts w:ascii="Arial" w:eastAsia="Times New Roman" w:hAnsi="Arial" w:cs="Arial"/>
+                <w:b/>
+                <w:bCs/>
+              </w:rPr>
+              <w:t>flow</w:t>
+            </w:r>
+            <w:proofErr w:type="spellEnd"/>
+            <w:r>
+              <w:rPr>
+                <w:rFonts w:ascii="Arial" w:eastAsia="Times New Roman" w:hAnsi="Arial" w:cs="Arial"/>
+                <w:b/>
+                <w:bCs/>
+              </w:rPr>
+              <w:t xml:space="preserve"> </w:t>
+            </w:r>
+            <w:proofErr w:type="spellStart"/>
+            <w:r>
+              <w:rPr>
+                <w:rFonts w:ascii="Arial" w:eastAsia="Times New Roman" w:hAnsi="Arial" w:cs="Arial"/>
+                <w:b/>
+                <w:bCs/>
+              </w:rPr>
+              <w:t>of</w:t>
+            </w:r>
+            <w:proofErr w:type="spellEnd"/>
+            <w:r>
+              <w:rPr>
+                <w:rFonts w:ascii="Arial" w:eastAsia="Times New Roman" w:hAnsi="Arial" w:cs="Arial"/>
+                <w:b/>
+                <w:bCs/>
+              </w:rPr>
+              <w:t xml:space="preserve"> events</w:t>
             </w:r>
           </w:p>
         </w:tc>
@@ -7444,7 +7692,35 @@
               <w:rPr>
                 <w:rFonts w:ascii="Arial" w:eastAsia="Times New Roman" w:hAnsi="Arial" w:cs="Arial"/>
               </w:rPr>
-              <w:t>"Game over"</w:t>
+              <w:t>"</w:t>
+            </w:r>
+            <w:proofErr w:type="spellStart"/>
+            <w:r>
+              <w:rPr>
+                <w:rFonts w:ascii="Arial" w:eastAsia="Times New Roman" w:hAnsi="Arial" w:cs="Arial"/>
+              </w:rPr>
+              <w:t>Player</w:t>
+            </w:r>
+            <w:proofErr w:type="spellEnd"/>
+            <w:r>
+              <w:rPr>
+                <w:rFonts w:ascii="Arial" w:eastAsia="Times New Roman" w:hAnsi="Arial" w:cs="Arial"/>
+              </w:rPr>
+              <w:t xml:space="preserve"> </w:t>
+            </w:r>
+            <w:proofErr w:type="spellStart"/>
+            <w:r>
+              <w:rPr>
+                <w:rFonts w:ascii="Arial" w:eastAsia="Times New Roman" w:hAnsi="Arial" w:cs="Arial"/>
+              </w:rPr>
+              <w:t>wins</w:t>
+            </w:r>
+            <w:proofErr w:type="spellEnd"/>
+            <w:r>
+              <w:rPr>
+                <w:rFonts w:ascii="Arial" w:eastAsia="Times New Roman" w:hAnsi="Arial" w:cs="Arial"/>
+              </w:rPr>
+              <w:t>"</w:t>
             </w:r>
           </w:p>
         </w:tc>
@@ -7507,13 +7783,31 @@
               <w:jc w:val="left"/>
               <w:rPr>
                 <w:rFonts w:ascii="Arial" w:eastAsia="Times New Roman" w:hAnsi="Arial" w:cs="Arial"/>
-              </w:rPr>
-            </w:pPr>
-            <w:r>
-              <w:rPr>
-                <w:rFonts w:ascii="Arial" w:eastAsia="Times New Roman" w:hAnsi="Arial" w:cs="Arial"/>
-              </w:rPr>
-              <w:t>The game ends</w:t>
+                <w:lang w:val="en-GB"/>
+              </w:rPr>
+            </w:pPr>
+            <w:r>
+              <w:rPr>
+                <w:rFonts w:ascii="Arial" w:eastAsia="Times New Roman" w:hAnsi="Arial" w:cs="Arial"/>
+                <w:lang w:val="en-GB"/>
+              </w:rPr>
+              <w:t>One player dies and</w:t>
+            </w:r>
+            <w:r>
+              <w:rPr>
+                <w:rFonts w:ascii="Arial" w:eastAsia="Times New Roman" w:hAnsi="Arial" w:cs="Arial"/>
+                <w:lang w:val="en-GB"/>
+              </w:rPr>
+              <w:t xml:space="preserve"> a new round starts</w:t>
+            </w:r>
+            <w:bookmarkStart w:id="1" w:name="_GoBack"/>
+            <w:bookmarkEnd w:id="1"/>
+            <w:r>
+              <w:rPr>
+                <w:rFonts w:ascii="Arial" w:eastAsia="Times New Roman" w:hAnsi="Arial" w:cs="Arial"/>
+                <w:lang w:val="en-GB"/>
+              </w:rPr>
+              <w:t>.</w:t>
             </w:r>
           </w:p>
         </w:tc>
@@ -7546,6 +7840,7 @@
                 <w:bCs/>
               </w:rPr>
             </w:pPr>
+            <w:proofErr w:type="spellStart"/>
             <w:r>
               <w:rPr>
                 <w:rFonts w:ascii="Arial" w:eastAsia="Times New Roman" w:hAnsi="Arial" w:cs="Arial"/>
@@ -7554,6 +7849,7 @@
               </w:rPr>
               <w:t>Priority</w:t>
             </w:r>
+            <w:proofErr w:type="spellEnd"/>
           </w:p>
         </w:tc>
         <w:tc>
@@ -7722,7 +8018,14 @@
                 <w:rFonts w:ascii="Arial" w:eastAsia="Times New Roman" w:hAnsi="Arial" w:cs="Arial"/>
                 <w:lang w:val="en-US"/>
               </w:rPr>
-              <w:t>2P game, Someone wins and the game ends</w:t>
+              <w:t>2P game</w:t>
+            </w:r>
+            <w:r>
+              <w:rPr>
+                <w:rFonts w:ascii="Arial" w:eastAsia="Times New Roman" w:hAnsi="Arial" w:cs="Arial"/>
+                <w:lang w:val="en-US"/>
+              </w:rPr>
+              <w:t>, Someone wins and the game restarts, resetting both players and saves the win for the winning player.</w:t>
             </w:r>
           </w:p>
         </w:tc>
@@ -7757,6 +8060,7 @@
                 <w:iCs/>
               </w:rPr>
             </w:pPr>
+            <w:proofErr w:type="spellStart"/>
             <w:r>
               <w:rPr>
                 <w:rFonts w:ascii="Arial" w:eastAsia="Times New Roman" w:hAnsi="Arial" w:cs="Arial"/>
@@ -7767,6 +8071,7 @@
               </w:rPr>
               <w:t>Actor</w:t>
             </w:r>
+            <w:proofErr w:type="spellEnd"/>
           </w:p>
         </w:tc>
         <w:tc>
@@ -7935,7 +8240,7 @@
                 <w:rFonts w:ascii="Arial" w:eastAsia="Times New Roman" w:hAnsi="Arial" w:cs="Arial"/>
                 <w:lang w:val="en-US"/>
               </w:rPr>
-              <w:t>End game screen shows the score and who won</w:t>
+              <w:t>Resets both players’ stats. Can play again.</w:t>
             </w:r>
           </w:p>
         </w:tc>
@@ -7996,14 +8301,9 @@
               <w:jc w:val="left"/>
               <w:rPr>
                 <w:rFonts w:ascii="Arial" w:eastAsia="Times New Roman" w:hAnsi="Arial" w:cs="Arial"/>
-              </w:rPr>
-            </w:pPr>
-            <w:r>
-              <w:rPr>
-                <w:rFonts w:ascii="Arial" w:eastAsia="Times New Roman" w:hAnsi="Arial" w:cs="Arial"/>
-              </w:rPr>
-              <w:t>Start menu initiates</w:t>
-            </w:r>
+                <w:lang w:val="en-GB"/>
+              </w:rPr>
+            </w:pPr>
           </w:p>
         </w:tc>
       </w:tr>
@@ -8062,13 +8362,15 @@
                 <w:rFonts w:ascii="Arial" w:eastAsia="Times New Roman" w:hAnsi="Arial" w:cs="Arial"/>
                 <w:b/>
                 <w:bCs/>
-              </w:rPr>
-            </w:pPr>
-            <w:r>
-              <w:rPr>
-                <w:rFonts w:ascii="Arial" w:eastAsia="Times New Roman" w:hAnsi="Arial" w:cs="Arial"/>
-                <w:b/>
-                <w:bCs/>
+                <w:lang w:val="en-GB"/>
+              </w:rPr>
+            </w:pPr>
+            <w:r>
+              <w:rPr>
+                <w:rFonts w:ascii="Arial" w:eastAsia="Times New Roman" w:hAnsi="Arial" w:cs="Arial"/>
+                <w:b/>
+                <w:bCs/>
+                <w:lang w:val="en-GB"/>
               </w:rPr>
               <w:lastRenderedPageBreak/>
               <w:t>Use case</w:t>
@@ -8095,11 +8397,13 @@
               <w:jc w:val="left"/>
               <w:rPr>
                 <w:rFonts w:ascii="Arial" w:eastAsia="Times New Roman" w:hAnsi="Arial" w:cs="Arial"/>
-              </w:rPr>
-            </w:pPr>
-            <w:r>
-              <w:rPr>
-                <w:rFonts w:ascii="Arial" w:eastAsia="Times New Roman" w:hAnsi="Arial" w:cs="Arial"/>
+                <w:lang w:val="en-GB"/>
+              </w:rPr>
+            </w:pPr>
+            <w:r>
+              <w:rPr>
+                <w:rFonts w:ascii="Arial" w:eastAsia="Times New Roman" w:hAnsi="Arial" w:cs="Arial"/>
+                <w:lang w:val="en-GB"/>
               </w:rPr>
               <w:t>"Dash"</w:t>
             </w:r>
@@ -8132,13 +8436,15 @@
                 <w:rFonts w:ascii="Arial" w:eastAsia="Times New Roman" w:hAnsi="Arial" w:cs="Arial"/>
                 <w:b/>
                 <w:bCs/>
-              </w:rPr>
-            </w:pPr>
-            <w:r>
-              <w:rPr>
-                <w:rFonts w:ascii="Arial" w:eastAsia="Times New Roman" w:hAnsi="Arial" w:cs="Arial"/>
-                <w:b/>
-                <w:bCs/>
+                <w:lang w:val="en-GB"/>
+              </w:rPr>
+            </w:pPr>
+            <w:r>
+              <w:rPr>
+                <w:rFonts w:ascii="Arial" w:eastAsia="Times New Roman" w:hAnsi="Arial" w:cs="Arial"/>
+                <w:b/>
+                <w:bCs/>
+                <w:lang w:val="en-GB"/>
               </w:rPr>
               <w:t>Summary</w:t>
             </w:r>
@@ -8205,14 +8511,25 @@
                 <w:bCs/>
               </w:rPr>
             </w:pPr>
-            <w:r>
-              <w:rPr>
-                <w:rFonts w:ascii="Arial" w:eastAsia="Times New Roman" w:hAnsi="Arial" w:cs="Arial"/>
-                <w:b/>
-                <w:bCs/>
-              </w:rPr>
-              <w:t>Priority</w:t>
-            </w:r>
+            <w:proofErr w:type="spellStart"/>
+            <w:r>
+              <w:rPr>
+                <w:rFonts w:ascii="Arial" w:eastAsia="Times New Roman" w:hAnsi="Arial" w:cs="Arial"/>
+                <w:b/>
+                <w:bCs/>
+                <w:lang w:val="en-GB"/>
+              </w:rPr>
+              <w:t>Prio</w:t>
+            </w:r>
+            <w:r>
+              <w:rPr>
+                <w:rFonts w:ascii="Arial" w:eastAsia="Times New Roman" w:hAnsi="Arial" w:cs="Arial"/>
+                <w:b/>
+                <w:bCs/>
+              </w:rPr>
+              <w:t>rity</w:t>
+            </w:r>
+            <w:proofErr w:type="spellEnd"/>
           </w:p>
         </w:tc>
         <w:tc>
@@ -8614,8 +8931,8 @@
 </file>
 
 <file path=word/numbering.xml><?xml version="1.0" encoding="utf-8"?>
-<w:numbering xmlns:wpc="http://schemas.microsoft.com/office/word/2010/wordprocessingCanvas" xmlns:mc="http://schemas.openxmlformats.org/markup-compatibility/2006" xmlns:o="urn:schemas-microsoft-com:office:office" xmlns:r="http://schemas.openxmlformats.org/officeDocument/2006/relationships" xmlns:m="http://schemas.openxmlformats.org/officeDocument/2006/math" xmlns:v="urn:schemas-microsoft-com:vml" xmlns:wp14="http://schemas.microsoft.com/office/word/2010/wordprocessingDrawing" xmlns:wp="http://schemas.openxmlformats.org/drawingml/2006/wordprocessingDrawing" xmlns:w10="urn:schemas-microsoft-com:office:word" xmlns:w="http://schemas.openxmlformats.org/wordprocessingml/2006/main" xmlns:w14="http://schemas.microsoft.com/office/word/2010/wordml" xmlns:wpg="http://schemas.microsoft.com/office/word/2010/wordprocessingGroup" xmlns:wpi="http://schemas.microsoft.com/office/word/2010/wordprocessingInk" xmlns:wne="http://schemas.microsoft.com/office/word/2006/wordml" xmlns:wps="http://schemas.microsoft.com/office/word/2010/wordprocessingShape" mc:Ignorable="w14 wp14">
-  <w:abstractNum w:abstractNumId="0">
+<w:numbering xmlns:wpc="http://schemas.microsoft.com/office/word/2010/wordprocessingCanvas" xmlns:mc="http://schemas.openxmlformats.org/markup-compatibility/2006" xmlns:o="urn:schemas-microsoft-com:office:office" xmlns:r="http://schemas.openxmlformats.org/officeDocument/2006/relationships" xmlns:m="http://schemas.openxmlformats.org/officeDocument/2006/math" xmlns:v="urn:schemas-microsoft-com:vml" xmlns:wp14="http://schemas.microsoft.com/office/word/2010/wordprocessingDrawing" xmlns:wp="http://schemas.openxmlformats.org/drawingml/2006/wordprocessingDrawing" xmlns:w10="urn:schemas-microsoft-com:office:word" xmlns:w="http://schemas.openxmlformats.org/wordprocessingml/2006/main" xmlns:w14="http://schemas.microsoft.com/office/word/2010/wordml" xmlns:w15="http://schemas.microsoft.com/office/word/2012/wordml" xmlns:wpg="http://schemas.microsoft.com/office/word/2010/wordprocessingGroup" xmlns:wpi="http://schemas.microsoft.com/office/word/2010/wordprocessingInk" xmlns:wne="http://schemas.microsoft.com/office/word/2006/wordml" xmlns:wps="http://schemas.microsoft.com/office/word/2010/wordprocessingShape" mc:Ignorable="w14 w15 wp14">
+  <w:abstractNum w:abstractNumId="0" w15:restartNumberingAfterBreak="0">
     <w:nsid w:val="180822D0"/>
     <w:multiLevelType w:val="hybridMultilevel"/>
     <w:tmpl w:val="AF1A1632"/>
@@ -8728,7 +9045,7 @@
       </w:rPr>
     </w:lvl>
   </w:abstractNum>
-  <w:abstractNum w:abstractNumId="1">
+  <w:abstractNum w:abstractNumId="1" w15:restartNumberingAfterBreak="0">
     <w:nsid w:val="28672073"/>
     <w:multiLevelType w:val="hybridMultilevel"/>
     <w:tmpl w:val="1D826660"/>
@@ -8814,7 +9131,7 @@
       </w:pPr>
     </w:lvl>
   </w:abstractNum>
-  <w:abstractNum w:abstractNumId="2">
+  <w:abstractNum w:abstractNumId="2" w15:restartNumberingAfterBreak="0">
     <w:nsid w:val="4CB33A8B"/>
     <w:multiLevelType w:val="hybridMultilevel"/>
     <w:tmpl w:val="2E805AD8"/>
@@ -8900,7 +9217,7 @@
       </w:pPr>
     </w:lvl>
   </w:abstractNum>
-  <w:abstractNum w:abstractNumId="3">
+  <w:abstractNum w:abstractNumId="3" w15:restartNumberingAfterBreak="0">
     <w:nsid w:val="52647D94"/>
     <w:multiLevelType w:val="hybridMultilevel"/>
     <w:tmpl w:val="1472CADA"/>
@@ -8986,7 +9303,7 @@
       </w:pPr>
     </w:lvl>
   </w:abstractNum>
-  <w:abstractNum w:abstractNumId="4">
+  <w:abstractNum w:abstractNumId="4" w15:restartNumberingAfterBreak="0">
     <w:nsid w:val="53162C31"/>
     <w:multiLevelType w:val="multilevel"/>
     <w:tmpl w:val="02D8952E"/>
@@ -9099,7 +9416,7 @@
       </w:rPr>
     </w:lvl>
   </w:abstractNum>
-  <w:abstractNum w:abstractNumId="5">
+  <w:abstractNum w:abstractNumId="5" w15:restartNumberingAfterBreak="0">
     <w:nsid w:val="57977D5A"/>
     <w:multiLevelType w:val="hybridMultilevel"/>
     <w:tmpl w:val="1472CADA"/>
@@ -9207,7 +9524,7 @@
 </file>
 
 <file path=word/styles.xml><?xml version="1.0" encoding="utf-8"?>
-<w:styles xmlns:mc="http://schemas.openxmlformats.org/markup-compatibility/2006" xmlns:r="http://schemas.openxmlformats.org/officeDocument/2006/relationships" xmlns:w="http://schemas.openxmlformats.org/wordprocessingml/2006/main" xmlns:w14="http://schemas.microsoft.com/office/word/2010/wordml" mc:Ignorable="w14">
+<w:styles xmlns:mc="http://schemas.openxmlformats.org/markup-compatibility/2006" xmlns:r="http://schemas.openxmlformats.org/officeDocument/2006/relationships" xmlns:w="http://schemas.openxmlformats.org/wordprocessingml/2006/main" xmlns:w14="http://schemas.microsoft.com/office/word/2010/wordml" xmlns:w15="http://schemas.microsoft.com/office/word/2012/wordml" mc:Ignorable="w14 w15">
   <w:docDefaults>
     <w:rPrDefault>
       <w:rPr>
@@ -9222,155 +9539,389 @@
       </w:pPr>
     </w:pPrDefault>
   </w:docDefaults>
-  <w:latentStyles w:defLockedState="0" w:defUIPriority="99" w:defSemiHidden="1" w:defUnhideWhenUsed="1" w:defQFormat="0" w:count="267">
-    <w:lsdException w:name="Normal" w:semiHidden="0" w:uiPriority="0" w:unhideWhenUsed="0" w:qFormat="1"/>
-    <w:lsdException w:name="heading 1" w:semiHidden="0" w:uiPriority="9" w:unhideWhenUsed="0" w:qFormat="1"/>
-    <w:lsdException w:name="heading 2" w:uiPriority="9" w:qFormat="1"/>
-    <w:lsdException w:name="heading 3" w:uiPriority="9" w:qFormat="1"/>
-    <w:lsdException w:name="heading 4" w:uiPriority="9" w:qFormat="1"/>
-    <w:lsdException w:name="heading 5" w:uiPriority="9" w:qFormat="1"/>
-    <w:lsdException w:name="heading 6" w:uiPriority="9" w:qFormat="1"/>
-    <w:lsdException w:name="heading 7" w:uiPriority="9" w:qFormat="1"/>
-    <w:lsdException w:name="heading 8" w:uiPriority="9" w:qFormat="1"/>
-    <w:lsdException w:name="heading 9" w:uiPriority="9" w:qFormat="1"/>
-    <w:lsdException w:name="toc 1" w:uiPriority="39"/>
-    <w:lsdException w:name="toc 2" w:uiPriority="39"/>
-    <w:lsdException w:name="toc 3" w:uiPriority="39"/>
-    <w:lsdException w:name="toc 4" w:uiPriority="39"/>
-    <w:lsdException w:name="toc 5" w:uiPriority="39"/>
-    <w:lsdException w:name="toc 6" w:uiPriority="39"/>
-    <w:lsdException w:name="toc 7" w:uiPriority="39"/>
-    <w:lsdException w:name="toc 8" w:uiPriority="39"/>
-    <w:lsdException w:name="toc 9" w:uiPriority="39"/>
-    <w:lsdException w:name="caption" w:uiPriority="35" w:qFormat="1"/>
-    <w:lsdException w:name="Title" w:semiHidden="0" w:uiPriority="10" w:unhideWhenUsed="0" w:qFormat="1"/>
-    <w:lsdException w:name="Default Paragraph Font" w:uiPriority="1"/>
-    <w:lsdException w:name="Subtitle" w:semiHidden="0" w:uiPriority="11" w:unhideWhenUsed="0" w:qFormat="1"/>
-    <w:lsdException w:name="Strong" w:semiHidden="0" w:uiPriority="22" w:unhideWhenUsed="0" w:qFormat="1"/>
-    <w:lsdException w:name="Emphasis" w:semiHidden="0" w:uiPriority="20" w:unhideWhenUsed="0" w:qFormat="1"/>
-    <w:lsdException w:name="Table Grid" w:semiHidden="0" w:uiPriority="59" w:unhideWhenUsed="0"/>
-    <w:lsdException w:name="Placeholder Text" w:unhideWhenUsed="0"/>
-    <w:lsdException w:name="No Spacing" w:semiHidden="0" w:uiPriority="1" w:unhideWhenUsed="0" w:qFormat="1"/>
-    <w:lsdException w:name="Light Shading" w:semiHidden="0" w:uiPriority="60" w:unhideWhenUsed="0"/>
-    <w:lsdException w:name="Light List" w:semiHidden="0" w:uiPriority="61" w:unhideWhenUsed="0"/>
-    <w:lsdException w:name="Light Grid" w:semiHidden="0" w:uiPriority="62" w:unhideWhenUsed="0"/>
-    <w:lsdException w:name="Medium Shading 1" w:semiHidden="0" w:uiPriority="63" w:unhideWhenUsed="0"/>
-    <w:lsdException w:name="Medium Shading 2" w:semiHidden="0" w:uiPriority="64" w:unhideWhenUsed="0"/>
-    <w:lsdException w:name="Medium List 1" w:semiHidden="0" w:uiPriority="65" w:unhideWhenUsed="0"/>
-    <w:lsdException w:name="Medium List 2" w:semiHidden="0" w:uiPriority="66" w:unhideWhenUsed="0"/>
-    <w:lsdException w:name="Medium Grid 1" w:semiHidden="0" w:uiPriority="67" w:unhideWhenUsed="0"/>
-    <w:lsdException w:name="Medium Grid 2" w:semiHidden="0" w:uiPriority="68" w:unhideWhenUsed="0"/>
-    <w:lsdException w:name="Medium Grid 3" w:semiHidden="0" w:uiPriority="69" w:unhideWhenUsed="0"/>
-    <w:lsdException w:name="Dark List" w:semiHidden="0" w:uiPriority="70" w:unhideWhenUsed="0"/>
-    <w:lsdException w:name="Colorful Shading" w:semiHidden="0" w:uiPriority="71" w:unhideWhenUsed="0"/>
-    <w:lsdException w:name="Colorful List" w:semiHidden="0" w:uiPriority="72" w:unhideWhenUsed="0"/>
-    <w:lsdException w:name="Colorful Grid" w:semiHidden="0" w:uiPriority="73" w:unhideWhenUsed="0"/>
-    <w:lsdException w:name="Light Shading Accent 1" w:semiHidden="0" w:uiPriority="60" w:unhideWhenUsed="0"/>
-    <w:lsdException w:name="Light List Accent 1" w:semiHidden="0" w:uiPriority="61" w:unhideWhenUsed="0"/>
-    <w:lsdException w:name="Light Grid Accent 1" w:semiHidden="0" w:uiPriority="62" w:unhideWhenUsed="0"/>
-    <w:lsdException w:name="Medium Shading 1 Accent 1" w:semiHidden="0" w:uiPriority="63" w:unhideWhenUsed="0"/>
-    <w:lsdException w:name="Medium Shading 2 Accent 1" w:semiHidden="0" w:uiPriority="64" w:unhideWhenUsed="0"/>
-    <w:lsdException w:name="Medium List 1 Accent 1" w:semiHidden="0" w:uiPriority="65" w:unhideWhenUsed="0"/>
-    <w:lsdException w:name="Revision" w:unhideWhenUsed="0"/>
-    <w:lsdException w:name="List Paragraph" w:semiHidden="0" w:uiPriority="34" w:unhideWhenUsed="0" w:qFormat="1"/>
-    <w:lsdException w:name="Quote" w:semiHidden="0" w:uiPriority="29" w:unhideWhenUsed="0" w:qFormat="1"/>
-    <w:lsdException w:name="Intense Quote" w:semiHidden="0" w:uiPriority="30" w:unhideWhenUsed="0" w:qFormat="1"/>
-    <w:lsdException w:name="Medium List 2 Accent 1" w:semiHidden="0" w:uiPriority="66" w:unhideWhenUsed="0"/>
-    <w:lsdException w:name="Medium Grid 1 Accent 1" w:semiHidden="0" w:uiPriority="67" w:unhideWhenUsed="0"/>
-    <w:lsdException w:name="Medium Grid 2 Accent 1" w:semiHidden="0" w:uiPriority="68" w:unhideWhenUsed="0"/>
-    <w:lsdException w:name="Medium Grid 3 Accent 1" w:semiHidden="0" w:uiPriority="69" w:unhideWhenUsed="0"/>
-    <w:lsdException w:name="Dark List Accent 1" w:semiHidden="0" w:uiPriority="70" w:unhideWhenUsed="0"/>
-    <w:lsdException w:name="Colorful Shading Accent 1" w:semiHidden="0" w:uiPriority="71" w:unhideWhenUsed="0"/>
-    <w:lsdException w:name="Colorful List Accent 1" w:semiHidden="0" w:uiPriority="72" w:unhideWhenUsed="0"/>
-    <w:lsdException w:name="Colorful Grid Accent 1" w:semiHidden="0" w:uiPriority="73" w:unhideWhenUsed="0"/>
-    <w:lsdException w:name="Light Shading Accent 2" w:semiHidden="0" w:uiPriority="60" w:unhideWhenUsed="0"/>
-    <w:lsdException w:name="Light List Accent 2" w:semiHidden="0" w:uiPriority="61" w:unhideWhenUsed="0"/>
-    <w:lsdException w:name="Light Grid Accent 2" w:semiHidden="0" w:uiPriority="62" w:unhideWhenUsed="0"/>
-    <w:lsdException w:name="Medium Shading 1 Accent 2" w:semiHidden="0" w:uiPriority="63" w:unhideWhenUsed="0"/>
-    <w:lsdException w:name="Medium Shading 2 Accent 2" w:semiHidden="0" w:uiPriority="64" w:unhideWhenUsed="0"/>
-    <w:lsdException w:name="Medium List 1 Accent 2" w:semiHidden="0" w:uiPriority="65" w:unhideWhenUsed="0"/>
-    <w:lsdException w:name="Medium List 2 Accent 2" w:semiHidden="0" w:uiPriority="66" w:unhideWhenUsed="0"/>
-    <w:lsdException w:name="Medium Grid 1 Accent 2" w:semiHidden="0" w:uiPriority="67" w:unhideWhenUsed="0"/>
-    <w:lsdException w:name="Medium Grid 2 Accent 2" w:semiHidden="0" w:uiPriority="68" w:unhideWhenUsed="0"/>
-    <w:lsdException w:name="Medium Grid 3 Accent 2" w:semiHidden="0" w:uiPriority="69" w:unhideWhenUsed="0"/>
-    <w:lsdException w:name="Dark List Accent 2" w:semiHidden="0" w:uiPriority="70" w:unhideWhenUsed="0"/>
-    <w:lsdException w:name="Colorful Shading Accent 2" w:semiHidden="0" w:uiPriority="71" w:unhideWhenUsed="0"/>
-    <w:lsdException w:name="Colorful List Accent 2" w:semiHidden="0" w:uiPriority="72" w:unhideWhenUsed="0"/>
-    <w:lsdException w:name="Colorful Grid Accent 2" w:semiHidden="0" w:uiPriority="73" w:unhideWhenUsed="0"/>
-    <w:lsdException w:name="Light Shading Accent 3" w:semiHidden="0" w:uiPriority="60" w:unhideWhenUsed="0"/>
-    <w:lsdException w:name="Light List Accent 3" w:semiHidden="0" w:uiPriority="61" w:unhideWhenUsed="0"/>
-    <w:lsdException w:name="Light Grid Accent 3" w:semiHidden="0" w:uiPriority="62" w:unhideWhenUsed="0"/>
-    <w:lsdException w:name="Medium Shading 1 Accent 3" w:semiHidden="0" w:uiPriority="63" w:unhideWhenUsed="0"/>
-    <w:lsdException w:name="Medium Shading 2 Accent 3" w:semiHidden="0" w:uiPriority="64" w:unhideWhenUsed="0"/>
-    <w:lsdException w:name="Medium List 1 Accent 3" w:semiHidden="0" w:uiPriority="65" w:unhideWhenUsed="0"/>
-    <w:lsdException w:name="Medium List 2 Accent 3" w:semiHidden="0" w:uiPriority="66" w:unhideWhenUsed="0"/>
-    <w:lsdException w:name="Medium Grid 1 Accent 3" w:semiHidden="0" w:uiPriority="67" w:unhideWhenUsed="0"/>
-    <w:lsdException w:name="Medium Grid 2 Accent 3" w:semiHidden="0" w:uiPriority="68" w:unhideWhenUsed="0"/>
-    <w:lsdException w:name="Medium Grid 3 Accent 3" w:semiHidden="0" w:uiPriority="69" w:unhideWhenUsed="0"/>
-    <w:lsdException w:name="Dark List Accent 3" w:semiHidden="0" w:uiPriority="70" w:unhideWhenUsed="0"/>
-    <w:lsdException w:name="Colorful Shading Accent 3" w:semiHidden="0" w:uiPriority="71" w:unhideWhenUsed="0"/>
-    <w:lsdException w:name="Colorful List Accent 3" w:semiHidden="0" w:uiPriority="72" w:unhideWhenUsed="0"/>
-    <w:lsdException w:name="Colorful Grid Accent 3" w:semiHidden="0" w:uiPriority="73" w:unhideWhenUsed="0"/>
-    <w:lsdException w:name="Light Shading Accent 4" w:semiHidden="0" w:uiPriority="60" w:unhideWhenUsed="0"/>
-    <w:lsdException w:name="Light List Accent 4" w:semiHidden="0" w:uiPriority="61" w:unhideWhenUsed="0"/>
-    <w:lsdException w:name="Light Grid Accent 4" w:semiHidden="0" w:uiPriority="62" w:unhideWhenUsed="0"/>
-    <w:lsdException w:name="Medium Shading 1 Accent 4" w:semiHidden="0" w:uiPriority="63" w:unhideWhenUsed="0"/>
-    <w:lsdException w:name="Medium Shading 2 Accent 4" w:semiHidden="0" w:uiPriority="64" w:unhideWhenUsed="0"/>
-    <w:lsdException w:name="Medium List 1 Accent 4" w:semiHidden="0" w:uiPriority="65" w:unhideWhenUsed="0"/>
-    <w:lsdException w:name="Medium List 2 Accent 4" w:semiHidden="0" w:uiPriority="66" w:unhideWhenUsed="0"/>
-    <w:lsdException w:name="Medium Grid 1 Accent 4" w:semiHidden="0" w:uiPriority="67" w:unhideWhenUsed="0"/>
-    <w:lsdException w:name="Medium Grid 2 Accent 4" w:semiHidden="0" w:uiPriority="68" w:unhideWhenUsed="0"/>
-    <w:lsdException w:name="Medium Grid 3 Accent 4" w:semiHidden="0" w:uiPriority="69" w:unhideWhenUsed="0"/>
-    <w:lsdException w:name="Dark List Accent 4" w:semiHidden="0" w:uiPriority="70" w:unhideWhenUsed="0"/>
-    <w:lsdException w:name="Colorful Shading Accent 4" w:semiHidden="0" w:uiPriority="71" w:unhideWhenUsed="0"/>
-    <w:lsdException w:name="Colorful List Accent 4" w:semiHidden="0" w:uiPriority="72" w:unhideWhenUsed="0"/>
-    <w:lsdException w:name="Colorful Grid Accent 4" w:semiHidden="0" w:uiPriority="73" w:unhideWhenUsed="0"/>
-    <w:lsdException w:name="Light Shading Accent 5" w:semiHidden="0" w:uiPriority="60" w:unhideWhenUsed="0"/>
-    <w:lsdException w:name="Light List Accent 5" w:semiHidden="0" w:uiPriority="61" w:unhideWhenUsed="0"/>
-    <w:lsdException w:name="Light Grid Accent 5" w:semiHidden="0" w:uiPriority="62" w:unhideWhenUsed="0"/>
-    <w:lsdException w:name="Medium Shading 1 Accent 5" w:semiHidden="0" w:uiPriority="63" w:unhideWhenUsed="0"/>
-    <w:lsdException w:name="Medium Shading 2 Accent 5" w:semiHidden="0" w:uiPriority="64" w:unhideWhenUsed="0"/>
-    <w:lsdException w:name="Medium List 1 Accent 5" w:semiHidden="0" w:uiPriority="65" w:unhideWhenUsed="0"/>
-    <w:lsdException w:name="Medium List 2 Accent 5" w:semiHidden="0" w:uiPriority="66" w:unhideWhenUsed="0"/>
-    <w:lsdException w:name="Medium Grid 1 Accent 5" w:semiHidden="0" w:uiPriority="67" w:unhideWhenUsed="0"/>
-    <w:lsdException w:name="Medium Grid 2 Accent 5" w:semiHidden="0" w:uiPriority="68" w:unhideWhenUsed="0"/>
-    <w:lsdException w:name="Medium Grid 3 Accent 5" w:semiHidden="0" w:uiPriority="69" w:unhideWhenUsed="0"/>
-    <w:lsdException w:name="Dark List Accent 5" w:semiHidden="0" w:uiPriority="70" w:unhideWhenUsed="0"/>
-    <w:lsdException w:name="Colorful Shading Accent 5" w:semiHidden="0" w:uiPriority="71" w:unhideWhenUsed="0"/>
-    <w:lsdException w:name="Colorful List Accent 5" w:semiHidden="0" w:uiPriority="72" w:unhideWhenUsed="0"/>
-    <w:lsdException w:name="Colorful Grid Accent 5" w:semiHidden="0" w:uiPriority="73" w:unhideWhenUsed="0"/>
-    <w:lsdException w:name="Light Shading Accent 6" w:semiHidden="0" w:uiPriority="60" w:unhideWhenUsed="0"/>
-    <w:lsdException w:name="Light List Accent 6" w:semiHidden="0" w:uiPriority="61" w:unhideWhenUsed="0"/>
-    <w:lsdException w:name="Light Grid Accent 6" w:semiHidden="0" w:uiPriority="62" w:unhideWhenUsed="0"/>
-    <w:lsdException w:name="Medium Shading 1 Accent 6" w:semiHidden="0" w:uiPriority="63" w:unhideWhenUsed="0"/>
-    <w:lsdException w:name="Medium Shading 2 Accent 6" w:semiHidden="0" w:uiPriority="64" w:unhideWhenUsed="0"/>
-    <w:lsdException w:name="Medium List 1 Accent 6" w:semiHidden="0" w:uiPriority="65" w:unhideWhenUsed="0"/>
-    <w:lsdException w:name="Medium List 2 Accent 6" w:semiHidden="0" w:uiPriority="66" w:unhideWhenUsed="0"/>
-    <w:lsdException w:name="Medium Grid 1 Accent 6" w:semiHidden="0" w:uiPriority="67" w:unhideWhenUsed="0"/>
-    <w:lsdException w:name="Medium Grid 2 Accent 6" w:semiHidden="0" w:uiPriority="68" w:unhideWhenUsed="0"/>
-    <w:lsdException w:name="Medium Grid 3 Accent 6" w:semiHidden="0" w:uiPriority="69" w:unhideWhenUsed="0"/>
-    <w:lsdException w:name="Dark List Accent 6" w:semiHidden="0" w:uiPriority="70" w:unhideWhenUsed="0"/>
-    <w:lsdException w:name="Colorful Shading Accent 6" w:semiHidden="0" w:uiPriority="71" w:unhideWhenUsed="0"/>
-    <w:lsdException w:name="Colorful List Accent 6" w:semiHidden="0" w:uiPriority="72" w:unhideWhenUsed="0"/>
-    <w:lsdException w:name="Colorful Grid Accent 6" w:semiHidden="0" w:uiPriority="73" w:unhideWhenUsed="0"/>
-    <w:lsdException w:name="Subtle Emphasis" w:semiHidden="0" w:uiPriority="19" w:unhideWhenUsed="0" w:qFormat="1"/>
-    <w:lsdException w:name="Intense Emphasis" w:semiHidden="0" w:uiPriority="21" w:unhideWhenUsed="0" w:qFormat="1"/>
-    <w:lsdException w:name="Subtle Reference" w:semiHidden="0" w:uiPriority="31" w:unhideWhenUsed="0" w:qFormat="1"/>
-    <w:lsdException w:name="Intense Reference" w:semiHidden="0" w:uiPriority="32" w:unhideWhenUsed="0" w:qFormat="1"/>
-    <w:lsdException w:name="Book Title" w:semiHidden="0" w:uiPriority="33" w:unhideWhenUsed="0" w:qFormat="1"/>
-    <w:lsdException w:name="Bibliography" w:uiPriority="37"/>
-    <w:lsdException w:name="TOC Heading" w:uiPriority="39" w:qFormat="1"/>
+  <w:latentStyles w:defLockedState="0" w:defUIPriority="99" w:defSemiHidden="0" w:defUnhideWhenUsed="0" w:defQFormat="0" w:count="371">
+    <w:lsdException w:name="Normal" w:uiPriority="0" w:qFormat="1"/>
+    <w:lsdException w:name="heading 1" w:uiPriority="9" w:qFormat="1"/>
+    <w:lsdException w:name="heading 2" w:semiHidden="1" w:uiPriority="9" w:unhideWhenUsed="1" w:qFormat="1"/>
+    <w:lsdException w:name="heading 3" w:semiHidden="1" w:uiPriority="9" w:unhideWhenUsed="1" w:qFormat="1"/>
+    <w:lsdException w:name="heading 4" w:semiHidden="1" w:uiPriority="9" w:unhideWhenUsed="1" w:qFormat="1"/>
+    <w:lsdException w:name="heading 5" w:semiHidden="1" w:uiPriority="9" w:unhideWhenUsed="1" w:qFormat="1"/>
+    <w:lsdException w:name="heading 6" w:semiHidden="1" w:uiPriority="9" w:unhideWhenUsed="1" w:qFormat="1"/>
+    <w:lsdException w:name="heading 7" w:semiHidden="1" w:uiPriority="9" w:unhideWhenUsed="1" w:qFormat="1"/>
+    <w:lsdException w:name="heading 8" w:semiHidden="1" w:uiPriority="9" w:unhideWhenUsed="1" w:qFormat="1"/>
+    <w:lsdException w:name="heading 9" w:semiHidden="1" w:uiPriority="9" w:unhideWhenUsed="1" w:qFormat="1"/>
+    <w:lsdException w:name="index 1" w:semiHidden="1" w:unhideWhenUsed="1"/>
+    <w:lsdException w:name="index 2" w:semiHidden="1" w:unhideWhenUsed="1"/>
+    <w:lsdException w:name="index 3" w:semiHidden="1" w:unhideWhenUsed="1"/>
+    <w:lsdException w:name="index 4" w:semiHidden="1" w:unhideWhenUsed="1"/>
+    <w:lsdException w:name="index 5" w:semiHidden="1" w:unhideWhenUsed="1"/>
+    <w:lsdException w:name="index 6" w:semiHidden="1" w:unhideWhenUsed="1"/>
+    <w:lsdException w:name="index 7" w:semiHidden="1" w:unhideWhenUsed="1"/>
+    <w:lsdException w:name="index 8" w:semiHidden="1" w:unhideWhenUsed="1"/>
+    <w:lsdException w:name="index 9" w:semiHidden="1" w:unhideWhenUsed="1"/>
+    <w:lsdException w:name="toc 1" w:semiHidden="1" w:uiPriority="39" w:unhideWhenUsed="1"/>
+    <w:lsdException w:name="toc 2" w:semiHidden="1" w:uiPriority="39" w:unhideWhenUsed="1"/>
+    <w:lsdException w:name="toc 3" w:semiHidden="1" w:uiPriority="39" w:unhideWhenUsed="1"/>
+    <w:lsdException w:name="toc 4" w:semiHidden="1" w:uiPriority="39" w:unhideWhenUsed="1"/>
+    <w:lsdException w:name="toc 5" w:semiHidden="1" w:uiPriority="39" w:unhideWhenUsed="1"/>
+    <w:lsdException w:name="toc 6" w:semiHidden="1" w:uiPriority="39" w:unhideWhenUsed="1"/>
+    <w:lsdException w:name="toc 7" w:semiHidden="1" w:uiPriority="39" w:unhideWhenUsed="1"/>
+    <w:lsdException w:name="toc 8" w:semiHidden="1" w:uiPriority="39" w:unhideWhenUsed="1"/>
+    <w:lsdException w:name="toc 9" w:semiHidden="1" w:uiPriority="39" w:unhideWhenUsed="1"/>
+    <w:lsdException w:name="Normal Indent" w:semiHidden="1" w:unhideWhenUsed="1"/>
+    <w:lsdException w:name="footnote text" w:semiHidden="1" w:unhideWhenUsed="1"/>
+    <w:lsdException w:name="annotation text" w:semiHidden="1" w:unhideWhenUsed="1"/>
+    <w:lsdException w:name="header" w:semiHidden="1" w:unhideWhenUsed="1"/>
+    <w:lsdException w:name="footer" w:semiHidden="1" w:unhideWhenUsed="1"/>
+    <w:lsdException w:name="index heading" w:semiHidden="1" w:unhideWhenUsed="1"/>
+    <w:lsdException w:name="caption" w:semiHidden="1" w:uiPriority="35" w:unhideWhenUsed="1" w:qFormat="1"/>
+    <w:lsdException w:name="table of figures" w:semiHidden="1" w:unhideWhenUsed="1"/>
+    <w:lsdException w:name="envelope address" w:semiHidden="1" w:unhideWhenUsed="1"/>
+    <w:lsdException w:name="envelope return" w:semiHidden="1" w:unhideWhenUsed="1"/>
+    <w:lsdException w:name="footnote reference" w:semiHidden="1" w:unhideWhenUsed="1"/>
+    <w:lsdException w:name="annotation reference" w:semiHidden="1" w:unhideWhenUsed="1"/>
+    <w:lsdException w:name="line number" w:semiHidden="1" w:unhideWhenUsed="1"/>
+    <w:lsdException w:name="page number" w:semiHidden="1" w:unhideWhenUsed="1"/>
+    <w:lsdException w:name="endnote reference" w:semiHidden="1" w:unhideWhenUsed="1"/>
+    <w:lsdException w:name="endnote text" w:semiHidden="1" w:unhideWhenUsed="1"/>
+    <w:lsdException w:name="table of authorities" w:semiHidden="1" w:unhideWhenUsed="1"/>
+    <w:lsdException w:name="macro" w:semiHidden="1" w:unhideWhenUsed="1"/>
+    <w:lsdException w:name="toa heading" w:semiHidden="1" w:unhideWhenUsed="1"/>
+    <w:lsdException w:name="List" w:semiHidden="1" w:unhideWhenUsed="1"/>
+    <w:lsdException w:name="List Bullet" w:semiHidden="1" w:unhideWhenUsed="1"/>
+    <w:lsdException w:name="List Number" w:semiHidden="1" w:unhideWhenUsed="1"/>
+    <w:lsdException w:name="List 2" w:semiHidden="1" w:unhideWhenUsed="1"/>
+    <w:lsdException w:name="List 3" w:semiHidden="1" w:unhideWhenUsed="1"/>
+    <w:lsdException w:name="List 4" w:semiHidden="1" w:unhideWhenUsed="1"/>
+    <w:lsdException w:name="List 5" w:semiHidden="1" w:unhideWhenUsed="1"/>
+    <w:lsdException w:name="List Bullet 2" w:semiHidden="1" w:unhideWhenUsed="1"/>
+    <w:lsdException w:name="List Bullet 3" w:semiHidden="1" w:unhideWhenUsed="1"/>
+    <w:lsdException w:name="List Bullet 4" w:semiHidden="1" w:unhideWhenUsed="1"/>
+    <w:lsdException w:name="List Bullet 5" w:semiHidden="1" w:unhideWhenUsed="1"/>
+    <w:lsdException w:name="List Number 2" w:semiHidden="1" w:unhideWhenUsed="1"/>
+    <w:lsdException w:name="List Number 3" w:semiHidden="1" w:unhideWhenUsed="1"/>
+    <w:lsdException w:name="List Number 4" w:semiHidden="1" w:unhideWhenUsed="1"/>
+    <w:lsdException w:name="List Number 5" w:semiHidden="1" w:unhideWhenUsed="1"/>
+    <w:lsdException w:name="Title" w:uiPriority="10" w:qFormat="1"/>
+    <w:lsdException w:name="Closing" w:semiHidden="1" w:unhideWhenUsed="1"/>
+    <w:lsdException w:name="Signature" w:semiHidden="1" w:unhideWhenUsed="1"/>
+    <w:lsdException w:name="Default Paragraph Font" w:semiHidden="1" w:uiPriority="1" w:unhideWhenUsed="1"/>
+    <w:lsdException w:name="Body Text" w:semiHidden="1" w:unhideWhenUsed="1"/>
+    <w:lsdException w:name="Body Text Indent" w:semiHidden="1" w:unhideWhenUsed="1"/>
+    <w:lsdException w:name="List Continue" w:semiHidden="1" w:unhideWhenUsed="1"/>
+    <w:lsdException w:name="List Continue 2" w:semiHidden="1" w:unhideWhenUsed="1"/>
+    <w:lsdException w:name="List Continue 3" w:semiHidden="1" w:unhideWhenUsed="1"/>
+    <w:lsdException w:name="List Continue 4" w:semiHidden="1" w:unhideWhenUsed="1"/>
+    <w:lsdException w:name="List Continue 5" w:semiHidden="1" w:unhideWhenUsed="1"/>
+    <w:lsdException w:name="Message Header" w:semiHidden="1" w:unhideWhenUsed="1"/>
+    <w:lsdException w:name="Subtitle" w:uiPriority="11" w:qFormat="1"/>
+    <w:lsdException w:name="Salutation" w:semiHidden="1" w:unhideWhenUsed="1"/>
+    <w:lsdException w:name="Date" w:semiHidden="1" w:unhideWhenUsed="1"/>
+    <w:lsdException w:name="Body Text First Indent" w:semiHidden="1" w:unhideWhenUsed="1"/>
+    <w:lsdException w:name="Body Text First Indent 2" w:semiHidden="1" w:unhideWhenUsed="1"/>
+    <w:lsdException w:name="Note Heading" w:semiHidden="1" w:unhideWhenUsed="1"/>
+    <w:lsdException w:name="Body Text 2" w:semiHidden="1" w:unhideWhenUsed="1"/>
+    <w:lsdException w:name="Body Text 3" w:semiHidden="1" w:unhideWhenUsed="1"/>
+    <w:lsdException w:name="Body Text Indent 2" w:semiHidden="1" w:unhideWhenUsed="1"/>
+    <w:lsdException w:name="Body Text Indent 3" w:semiHidden="1" w:unhideWhenUsed="1"/>
+    <w:lsdException w:name="Block Text" w:semiHidden="1" w:unhideWhenUsed="1"/>
+    <w:lsdException w:name="Hyperlink" w:semiHidden="1" w:unhideWhenUsed="1"/>
+    <w:lsdException w:name="FollowedHyperlink" w:semiHidden="1" w:unhideWhenUsed="1"/>
+    <w:lsdException w:name="Strong" w:uiPriority="22" w:qFormat="1"/>
+    <w:lsdException w:name="Emphasis" w:uiPriority="20" w:qFormat="1"/>
+    <w:lsdException w:name="Document Map" w:semiHidden="1" w:unhideWhenUsed="1"/>
+    <w:lsdException w:name="Plain Text" w:semiHidden="1" w:unhideWhenUsed="1"/>
+    <w:lsdException w:name="E-mail Signature" w:semiHidden="1" w:unhideWhenUsed="1"/>
+    <w:lsdException w:name="HTML Top of Form" w:semiHidden="1" w:unhideWhenUsed="1"/>
+    <w:lsdException w:name="HTML Bottom of Form" w:semiHidden="1" w:unhideWhenUsed="1"/>
+    <w:lsdException w:name="Normal (Web)" w:semiHidden="1" w:unhideWhenUsed="1"/>
+    <w:lsdException w:name="HTML Acronym" w:semiHidden="1" w:unhideWhenUsed="1"/>
+    <w:lsdException w:name="HTML Address" w:semiHidden="1" w:unhideWhenUsed="1"/>
+    <w:lsdException w:name="HTML Cite" w:semiHidden="1" w:unhideWhenUsed="1"/>
+    <w:lsdException w:name="HTML Code" w:semiHidden="1" w:unhideWhenUsed="1"/>
+    <w:lsdException w:name="HTML Definition" w:semiHidden="1" w:unhideWhenUsed="1"/>
+    <w:lsdException w:name="HTML Keyboard" w:semiHidden="1" w:unhideWhenUsed="1"/>
+    <w:lsdException w:name="HTML Preformatted" w:semiHidden="1" w:unhideWhenUsed="1"/>
+    <w:lsdException w:name="HTML Sample" w:semiHidden="1" w:unhideWhenUsed="1"/>
+    <w:lsdException w:name="HTML Typewriter" w:semiHidden="1" w:unhideWhenUsed="1"/>
+    <w:lsdException w:name="HTML Variable" w:semiHidden="1" w:unhideWhenUsed="1"/>
+    <w:lsdException w:name="Normal Table" w:semiHidden="1" w:unhideWhenUsed="1"/>
+    <w:lsdException w:name="annotation subject" w:semiHidden="1" w:unhideWhenUsed="1"/>
+    <w:lsdException w:name="No List" w:semiHidden="1" w:unhideWhenUsed="1"/>
+    <w:lsdException w:name="Outline List 1" w:semiHidden="1" w:unhideWhenUsed="1"/>
+    <w:lsdException w:name="Outline List 2" w:semiHidden="1" w:unhideWhenUsed="1"/>
+    <w:lsdException w:name="Outline List 3" w:semiHidden="1" w:unhideWhenUsed="1"/>
+    <w:lsdException w:name="Table Simple 1" w:semiHidden="1" w:unhideWhenUsed="1"/>
+    <w:lsdException w:name="Table Simple 2" w:semiHidden="1" w:unhideWhenUsed="1"/>
+    <w:lsdException w:name="Table Simple 3" w:semiHidden="1" w:unhideWhenUsed="1"/>
+    <w:lsdException w:name="Table Classic 1" w:semiHidden="1" w:unhideWhenUsed="1"/>
+    <w:lsdException w:name="Table Classic 2" w:semiHidden="1" w:unhideWhenUsed="1"/>
+    <w:lsdException w:name="Table Classic 3" w:semiHidden="1" w:unhideWhenUsed="1"/>
+    <w:lsdException w:name="Table Classic 4" w:semiHidden="1" w:unhideWhenUsed="1"/>
+    <w:lsdException w:name="Table Colorful 1" w:semiHidden="1" w:unhideWhenUsed="1"/>
+    <w:lsdException w:name="Table Colorful 2" w:semiHidden="1" w:unhideWhenUsed="1"/>
+    <w:lsdException w:name="Table Colorful 3" w:semiHidden="1" w:unhideWhenUsed="1"/>
+    <w:lsdException w:name="Table Columns 1" w:semiHidden="1" w:unhideWhenUsed="1"/>
+    <w:lsdException w:name="Table Columns 2" w:semiHidden="1" w:unhideWhenUsed="1"/>
+    <w:lsdException w:name="Table Columns 3" w:semiHidden="1" w:unhideWhenUsed="1"/>
+    <w:lsdException w:name="Table Columns 4" w:semiHidden="1" w:unhideWhenUsed="1"/>
+    <w:lsdException w:name="Table Columns 5" w:semiHidden="1" w:unhideWhenUsed="1"/>
+    <w:lsdException w:name="Table Grid 1" w:semiHidden="1" w:unhideWhenUsed="1"/>
+    <w:lsdException w:name="Table Grid 2" w:semiHidden="1" w:unhideWhenUsed="1"/>
+    <w:lsdException w:name="Table Grid 3" w:semiHidden="1" w:unhideWhenUsed="1"/>
+    <w:lsdException w:name="Table Grid 4" w:semiHidden="1" w:unhideWhenUsed="1"/>
+    <w:lsdException w:name="Table Grid 5" w:semiHidden="1" w:unhideWhenUsed="1"/>
+    <w:lsdException w:name="Table Grid 6" w:semiHidden="1" w:unhideWhenUsed="1"/>
+    <w:lsdException w:name="Table Grid 7" w:semiHidden="1" w:unhideWhenUsed="1"/>
+    <w:lsdException w:name="Table Grid 8" w:semiHidden="1" w:unhideWhenUsed="1"/>
+    <w:lsdException w:name="Table List 1" w:semiHidden="1" w:unhideWhenUsed="1"/>
+    <w:lsdException w:name="Table List 2" w:semiHidden="1" w:unhideWhenUsed="1"/>
+    <w:lsdException w:name="Table List 3" w:semiHidden="1" w:unhideWhenUsed="1"/>
+    <w:lsdException w:name="Table List 4" w:semiHidden="1" w:unhideWhenUsed="1"/>
+    <w:lsdException w:name="Table List 5" w:semiHidden="1" w:unhideWhenUsed="1"/>
+    <w:lsdException w:name="Table List 6" w:semiHidden="1" w:unhideWhenUsed="1"/>
+    <w:lsdException w:name="Table List 7" w:semiHidden="1" w:unhideWhenUsed="1"/>
+    <w:lsdException w:name="Table List 8" w:semiHidden="1" w:unhideWhenUsed="1"/>
+    <w:lsdException w:name="Table 3D effects 1" w:semiHidden="1" w:unhideWhenUsed="1"/>
+    <w:lsdException w:name="Table 3D effects 2" w:semiHidden="1" w:unhideWhenUsed="1"/>
+    <w:lsdException w:name="Table 3D effects 3" w:semiHidden="1" w:unhideWhenUsed="1"/>
+    <w:lsdException w:name="Table Contemporary" w:semiHidden="1" w:unhideWhenUsed="1"/>
+    <w:lsdException w:name="Table Elegant" w:semiHidden="1" w:unhideWhenUsed="1"/>
+    <w:lsdException w:name="Table Professional" w:semiHidden="1" w:unhideWhenUsed="1"/>
+    <w:lsdException w:name="Table Subtle 1" w:semiHidden="1" w:unhideWhenUsed="1"/>
+    <w:lsdException w:name="Table Subtle 2" w:semiHidden="1" w:unhideWhenUsed="1"/>
+    <w:lsdException w:name="Table Web 1" w:semiHidden="1" w:unhideWhenUsed="1"/>
+    <w:lsdException w:name="Table Web 2" w:semiHidden="1" w:unhideWhenUsed="1"/>
+    <w:lsdException w:name="Table Web 3" w:semiHidden="1" w:unhideWhenUsed="1"/>
+    <w:lsdException w:name="Balloon Text" w:semiHidden="1" w:unhideWhenUsed="1"/>
+    <w:lsdException w:name="Table Grid" w:uiPriority="59"/>
+    <w:lsdException w:name="Table Theme" w:semiHidden="1" w:unhideWhenUsed="1"/>
+    <w:lsdException w:name="Placeholder Text" w:semiHidden="1"/>
+    <w:lsdException w:name="No Spacing" w:uiPriority="1" w:qFormat="1"/>
+    <w:lsdException w:name="Light Shading" w:uiPriority="60"/>
+    <w:lsdException w:name="Light List" w:uiPriority="61"/>
+    <w:lsdException w:name="Light Grid" w:uiPriority="62"/>
+    <w:lsdException w:name="Medium Shading 1" w:uiPriority="63"/>
+    <w:lsdException w:name="Medium Shading 2" w:uiPriority="64"/>
+    <w:lsdException w:name="Medium List 1" w:uiPriority="65"/>
+    <w:lsdException w:name="Medium List 2" w:uiPriority="66"/>
+    <w:lsdException w:name="Medium Grid 1" w:uiPriority="67"/>
+    <w:lsdException w:name="Medium Grid 2" w:uiPriority="68"/>
+    <w:lsdException w:name="Medium Grid 3" w:uiPriority="69"/>
+    <w:lsdException w:name="Dark List" w:uiPriority="70"/>
+    <w:lsdException w:name="Colorful Shading" w:uiPriority="71"/>
+    <w:lsdException w:name="Colorful List" w:uiPriority="72"/>
+    <w:lsdException w:name="Colorful Grid" w:uiPriority="73"/>
+    <w:lsdException w:name="Light Shading Accent 1" w:uiPriority="60"/>
+    <w:lsdException w:name="Light List Accent 1" w:uiPriority="61"/>
+    <w:lsdException w:name="Light Grid Accent 1" w:uiPriority="62"/>
+    <w:lsdException w:name="Medium Shading 1 Accent 1" w:uiPriority="63"/>
+    <w:lsdException w:name="Medium Shading 2 Accent 1" w:uiPriority="64"/>
+    <w:lsdException w:name="Medium List 1 Accent 1" w:uiPriority="65"/>
+    <w:lsdException w:name="Revision" w:semiHidden="1"/>
+    <w:lsdException w:name="List Paragraph" w:uiPriority="34" w:qFormat="1"/>
+    <w:lsdException w:name="Quote" w:uiPriority="29" w:qFormat="1"/>
+    <w:lsdException w:name="Intense Quote" w:uiPriority="30" w:qFormat="1"/>
+    <w:lsdException w:name="Medium List 2 Accent 1" w:uiPriority="66"/>
+    <w:lsdException w:name="Medium Grid 1 Accent 1" w:uiPriority="67"/>
+    <w:lsdException w:name="Medium Grid 2 Accent 1" w:uiPriority="68"/>
+    <w:lsdException w:name="Medium Grid 3 Accent 1" w:uiPriority="69"/>
+    <w:lsdException w:name="Dark List Accent 1" w:uiPriority="70"/>
+    <w:lsdException w:name="Colorful Shading Accent 1" w:uiPriority="71"/>
+    <w:lsdException w:name="Colorful List Accent 1" w:uiPriority="72"/>
+    <w:lsdException w:name="Colorful Grid Accent 1" w:uiPriority="73"/>
+    <w:lsdException w:name="Light Shading Accent 2" w:uiPriority="60"/>
+    <w:lsdException w:name="Light List Accent 2" w:uiPriority="61"/>
+    <w:lsdException w:name="Light Grid Accent 2" w:uiPriority="62"/>
+    <w:lsdException w:name="Medium Shading 1 Accent 2" w:uiPriority="63"/>
+    <w:lsdException w:name="Medium Shading 2 Accent 2" w:uiPriority="64"/>
+    <w:lsdException w:name="Medium List 1 Accent 2" w:uiPriority="65"/>
+    <w:lsdException w:name="Medium List 2 Accent 2" w:uiPriority="66"/>
+    <w:lsdException w:name="Medium Grid 1 Accent 2" w:uiPriority="67"/>
+    <w:lsdException w:name="Medium Grid 2 Accent 2" w:uiPriority="68"/>
+    <w:lsdException w:name="Medium Grid 3 Accent 2" w:uiPriority="69"/>
+    <w:lsdException w:name="Dark List Accent 2" w:uiPriority="70"/>
+    <w:lsdException w:name="Colorful Shading Accent 2" w:uiPriority="71"/>
+    <w:lsdException w:name="Colorful List Accent 2" w:uiPriority="72"/>
+    <w:lsdException w:name="Colorful Grid Accent 2" w:uiPriority="73"/>
+    <w:lsdException w:name="Light Shading Accent 3" w:uiPriority="60"/>
+    <w:lsdException w:name="Light List Accent 3" w:uiPriority="61"/>
+    <w:lsdException w:name="Light Grid Accent 3" w:uiPriority="62"/>
+    <w:lsdException w:name="Medium Shading 1 Accent 3" w:uiPriority="63"/>
+    <w:lsdException w:name="Medium Shading 2 Accent 3" w:uiPriority="64"/>
+    <w:lsdException w:name="Medium List 1 Accent 3" w:uiPriority="65"/>
+    <w:lsdException w:name="Medium List 2 Accent 3" w:uiPriority="66"/>
+    <w:lsdException w:name="Medium Grid 1 Accent 3" w:uiPriority="67"/>
+    <w:lsdException w:name="Medium Grid 2 Accent 3" w:uiPriority="68"/>
+    <w:lsdException w:name="Medium Grid 3 Accent 3" w:uiPriority="69"/>
+    <w:lsdException w:name="Dark List Accent 3" w:uiPriority="70"/>
+    <w:lsdException w:name="Colorful Shading Accent 3" w:uiPriority="71"/>
+    <w:lsdException w:name="Colorful List Accent 3" w:uiPriority="72"/>
+    <w:lsdException w:name="Colorful Grid Accent 3" w:uiPriority="73"/>
+    <w:lsdException w:name="Light Shading Accent 4" w:uiPriority="60"/>
+    <w:lsdException w:name="Light List Accent 4" w:uiPriority="61"/>
+    <w:lsdException w:name="Light Grid Accent 4" w:uiPriority="62"/>
+    <w:lsdException w:name="Medium Shading 1 Accent 4" w:uiPriority="63"/>
+    <w:lsdException w:name="Medium Shading 2 Accent 4" w:uiPriority="64"/>
+    <w:lsdException w:name="Medium List 1 Accent 4" w:uiPriority="65"/>
+    <w:lsdException w:name="Medium List 2 Accent 4" w:uiPriority="66"/>
+    <w:lsdException w:name="Medium Grid 1 Accent 4" w:uiPriority="67"/>
+    <w:lsdException w:name="Medium Grid 2 Accent 4" w:uiPriority="68"/>
+    <w:lsdException w:name="Medium Grid 3 Accent 4" w:uiPriority="69"/>
+    <w:lsdException w:name="Dark List Accent 4" w:uiPriority="70"/>
+    <w:lsdException w:name="Colorful Shading Accent 4" w:uiPriority="71"/>
+    <w:lsdException w:name="Colorful List Accent 4" w:uiPriority="72"/>
+    <w:lsdException w:name="Colorful Grid Accent 4" w:uiPriority="73"/>
+    <w:lsdException w:name="Light Shading Accent 5" w:uiPriority="60"/>
+    <w:lsdException w:name="Light List Accent 5" w:uiPriority="61"/>
+    <w:lsdException w:name="Light Grid Accent 5" w:uiPriority="62"/>
+    <w:lsdException w:name="Medium Shading 1 Accent 5" w:uiPriority="63"/>
+    <w:lsdException w:name="Medium Shading 2 Accent 5" w:uiPriority="64"/>
+    <w:lsdException w:name="Medium List 1 Accent 5" w:uiPriority="65"/>
+    <w:lsdException w:name="Medium List 2 Accent 5" w:uiPriority="66"/>
+    <w:lsdException w:name="Medium Grid 1 Accent 5" w:uiPriority="67"/>
+    <w:lsdException w:name="Medium Grid 2 Accent 5" w:uiPriority="68"/>
+    <w:lsdException w:name="Medium Grid 3 Accent 5" w:uiPriority="69"/>
+    <w:lsdException w:name="Dark List Accent 5" w:uiPriority="70"/>
+    <w:lsdException w:name="Colorful Shading Accent 5" w:uiPriority="71"/>
+    <w:lsdException w:name="Colorful List Accent 5" w:uiPriority="72"/>
+    <w:lsdException w:name="Colorful Grid Accent 5" w:uiPriority="73"/>
+    <w:lsdException w:name="Light Shading Accent 6" w:uiPriority="60"/>
+    <w:lsdException w:name="Light List Accent 6" w:uiPriority="61"/>
+    <w:lsdException w:name="Light Grid Accent 6" w:uiPriority="62"/>
+    <w:lsdException w:name="Medium Shading 1 Accent 6" w:uiPriority="63"/>
+    <w:lsdException w:name="Medium Shading 2 Accent 6" w:uiPriority="64"/>
+    <w:lsdException w:name="Medium List 1 Accent 6" w:uiPriority="65"/>
+    <w:lsdException w:name="Medium List 2 Accent 6" w:uiPriority="66"/>
+    <w:lsdException w:name="Medium Grid 1 Accent 6" w:uiPriority="67"/>
+    <w:lsdException w:name="Medium Grid 2 Accent 6" w:uiPriority="68"/>
+    <w:lsdException w:name="Medium Grid 3 Accent 6" w:uiPriority="69"/>
+    <w:lsdException w:name="Dark List Accent 6" w:uiPriority="70"/>
+    <w:lsdException w:name="Colorful Shading Accent 6" w:uiPriority="71"/>
+    <w:lsdException w:name="Colorful List Accent 6" w:uiPriority="72"/>
+    <w:lsdException w:name="Colorful Grid Accent 6" w:uiPriority="73"/>
+    <w:lsdException w:name="Subtle Emphasis" w:uiPriority="19" w:qFormat="1"/>
+    <w:lsdException w:name="Intense Emphasis" w:uiPriority="21" w:qFormat="1"/>
+    <w:lsdException w:name="Subtle Reference" w:uiPriority="31" w:qFormat="1"/>
+    <w:lsdException w:name="Intense Reference" w:uiPriority="32" w:qFormat="1"/>
+    <w:lsdException w:name="Book Title" w:uiPriority="33" w:qFormat="1"/>
+    <w:lsdException w:name="Bibliography" w:semiHidden="1" w:uiPriority="37" w:unhideWhenUsed="1"/>
+    <w:lsdException w:name="TOC Heading" w:semiHidden="1" w:uiPriority="39" w:unhideWhenUsed="1" w:qFormat="1"/>
+    <w:lsdException w:name="Plain Table 1" w:uiPriority="41"/>
+    <w:lsdException w:name="Plain Table 2" w:uiPriority="42"/>
+    <w:lsdException w:name="Plain Table 3" w:uiPriority="43"/>
+    <w:lsdException w:name="Plain Table 4" w:uiPriority="44"/>
+    <w:lsdException w:name="Plain Table 5" w:uiPriority="45"/>
+    <w:lsdException w:name="Grid Table Light" w:uiPriority="40"/>
+    <w:lsdException w:name="Grid Table 1 Light" w:uiPriority="46"/>
+    <w:lsdException w:name="Grid Table 2" w:uiPriority="47"/>
+    <w:lsdException w:name="Grid Table 3" w:uiPriority="48"/>
+    <w:lsdException w:name="Grid Table 4" w:uiPriority="49"/>
+    <w:lsdException w:name="Grid Table 5 Dark" w:uiPriority="50"/>
+    <w:lsdException w:name="Grid Table 6 Colorful" w:uiPriority="51"/>
+    <w:lsdException w:name="Grid Table 7 Colorful" w:uiPriority="52"/>
+    <w:lsdException w:name="Grid Table 1 Light Accent 1" w:uiPriority="46"/>
+    <w:lsdException w:name="Grid Table 2 Accent 1" w:uiPriority="47"/>
+    <w:lsdException w:name="Grid Table 3 Accent 1" w:uiPriority="48"/>
+    <w:lsdException w:name="Grid Table 4 Accent 1" w:uiPriority="49"/>
+    <w:lsdException w:name="Grid Table 5 Dark Accent 1" w:uiPriority="50"/>
+    <w:lsdException w:name="Grid Table 6 Colorful Accent 1" w:uiPriority="51"/>
+    <w:lsdException w:name="Grid Table 7 Colorful Accent 1" w:uiPriority="52"/>
+    <w:lsdException w:name="Grid Table 1 Light Accent 2" w:uiPriority="46"/>
+    <w:lsdException w:name="Grid Table 2 Accent 2" w:uiPriority="47"/>
+    <w:lsdException w:name="Grid Table 3 Accent 2" w:uiPriority="48"/>
+    <w:lsdException w:name="Grid Table 4 Accent 2" w:uiPriority="49"/>
+    <w:lsdException w:name="Grid Table 5 Dark Accent 2" w:uiPriority="50"/>
+    <w:lsdException w:name="Grid Table 6 Colorful Accent 2" w:uiPriority="51"/>
+    <w:lsdException w:name="Grid Table 7 Colorful Accent 2" w:uiPriority="52"/>
+    <w:lsdException w:name="Grid Table 1 Light Accent 3" w:uiPriority="46"/>
+    <w:lsdException w:name="Grid Table 2 Accent 3" w:uiPriority="47"/>
+    <w:lsdException w:name="Grid Table 3 Accent 3" w:uiPriority="48"/>
+    <w:lsdException w:name="Grid Table 4 Accent 3" w:uiPriority="49"/>
+    <w:lsdException w:name="Grid Table 5 Dark Accent 3" w:uiPriority="50"/>
+    <w:lsdException w:name="Grid Table 6 Colorful Accent 3" w:uiPriority="51"/>
+    <w:lsdException w:name="Grid Table 7 Colorful Accent 3" w:uiPriority="52"/>
+    <w:lsdException w:name="Grid Table 1 Light Accent 4" w:uiPriority="46"/>
+    <w:lsdException w:name="Grid Table 2 Accent 4" w:uiPriority="47"/>
+    <w:lsdException w:name="Grid Table 3 Accent 4" w:uiPriority="48"/>
+    <w:lsdException w:name="Grid Table 4 Accent 4" w:uiPriority="49"/>
+    <w:lsdException w:name="Grid Table 5 Dark Accent 4" w:uiPriority="50"/>
+    <w:lsdException w:name="Grid Table 6 Colorful Accent 4" w:uiPriority="51"/>
+    <w:lsdException w:name="Grid Table 7 Colorful Accent 4" w:uiPriority="52"/>
+    <w:lsdException w:name="Grid Table 1 Light Accent 5" w:uiPriority="46"/>
+    <w:lsdException w:name="Grid Table 2 Accent 5" w:uiPriority="47"/>
+    <w:lsdException w:name="Grid Table 3 Accent 5" w:uiPriority="48"/>
+    <w:lsdException w:name="Grid Table 4 Accent 5" w:uiPriority="49"/>
+    <w:lsdException w:name="Grid Table 5 Dark Accent 5" w:uiPriority="50"/>
+    <w:lsdException w:name="Grid Table 6 Colorful Accent 5" w:uiPriority="51"/>
+    <w:lsdException w:name="Grid Table 7 Colorful Accent 5" w:uiPriority="52"/>
+    <w:lsdException w:name="Grid Table 1 Light Accent 6" w:uiPriority="46"/>
+    <w:lsdException w:name="Grid Table 2 Accent 6" w:uiPriority="47"/>
+    <w:lsdException w:name="Grid Table 3 Accent 6" w:uiPriority="48"/>
+    <w:lsdException w:name="Grid Table 4 Accent 6" w:uiPriority="49"/>
+    <w:lsdException w:name="Grid Table 5 Dark Accent 6" w:uiPriority="50"/>
+    <w:lsdException w:name="Grid Table 6 Colorful Accent 6" w:uiPriority="51"/>
+    <w:lsdException w:name="Grid Table 7 Colorful Accent 6" w:uiPriority="52"/>
+    <w:lsdException w:name="List Table 1 Light" w:uiPriority="46"/>
+    <w:lsdException w:name="List Table 2" w:uiPriority="47"/>
+    <w:lsdException w:name="List Table 3" w:uiPriority="48"/>
+    <w:lsdException w:name="List Table 4" w:uiPriority="49"/>
+    <w:lsdException w:name="List Table 5 Dark" w:uiPriority="50"/>
+    <w:lsdException w:name="List Table 6 Colorful" w:uiPriority="51"/>
+    <w:lsdException w:name="List Table 7 Colorful" w:uiPriority="52"/>
+    <w:lsdException w:name="List Table 1 Light Accent 1" w:uiPriority="46"/>
+    <w:lsdException w:name="List Table 2 Accent 1" w:uiPriority="47"/>
+    <w:lsdException w:name="List Table 3 Accent 1" w:uiPriority="48"/>
+    <w:lsdException w:name="List Table 4 Accent 1" w:uiPriority="49"/>
+    <w:lsdException w:name="List Table 5 Dark Accent 1" w:uiPriority="50"/>
+    <w:lsdException w:name="List Table 6 Colorful Accent 1" w:uiPriority="51"/>
+    <w:lsdException w:name="List Table 7 Colorful Accent 1" w:uiPriority="52"/>
+    <w:lsdException w:name="List Table 1 Light Accent 2" w:uiPriority="46"/>
+    <w:lsdException w:name="List Table 2 Accent 2" w:uiPriority="47"/>
+    <w:lsdException w:name="List Table 3 Accent 2" w:uiPriority="48"/>
+    <w:lsdException w:name="List Table 4 Accent 2" w:uiPriority="49"/>
+    <w:lsdException w:name="List Table 5 Dark Accent 2" w:uiPriority="50"/>
+    <w:lsdException w:name="List Table 6 Colorful Accent 2" w:uiPriority="51"/>
+    <w:lsdException w:name="List Table 7 Colorful Accent 2" w:uiPriority="52"/>
+    <w:lsdException w:name="List Table 1 Light Accent 3" w:uiPriority="46"/>
+    <w:lsdException w:name="List Table 2 Accent 3" w:uiPriority="47"/>
+    <w:lsdException w:name="List Table 3 Accent 3" w:uiPriority="48"/>
+    <w:lsdException w:name="List Table 4 Accent 3" w:uiPriority="49"/>
+    <w:lsdException w:name="List Table 5 Dark Accent 3" w:uiPriority="50"/>
+    <w:lsdException w:name="List Table 6 Colorful Accent 3" w:uiPriority="51"/>
+    <w:lsdException w:name="List Table 7 Colorful Accent 3" w:uiPriority="52"/>
+    <w:lsdException w:name="List Table 1 Light Accent 4" w:uiPriority="46"/>
+    <w:lsdException w:name="List Table 2 Accent 4" w:uiPriority="47"/>
+    <w:lsdException w:name="List Table 3 Accent 4" w:uiPriority="48"/>
+    <w:lsdException w:name="List Table 4 Accent 4" w:uiPriority="49"/>
+    <w:lsdException w:name="List Table 5 Dark Accent 4" w:uiPriority="50"/>
+    <w:lsdException w:name="List Table 6 Colorful Accent 4" w:uiPriority="51"/>
+    <w:lsdException w:name="List Table 7 Colorful Accent 4" w:uiPriority="52"/>
+    <w:lsdException w:name="List Table 1 Light Accent 5" w:uiPriority="46"/>
+    <w:lsdException w:name="List Table 2 Accent 5" w:uiPriority="47"/>
+    <w:lsdException w:name="List Table 3 Accent 5" w:uiPriority="48"/>
+    <w:lsdException w:name="List Table 4 Accent 5" w:uiPriority="49"/>
+    <w:lsdException w:name="List Table 5 Dark Accent 5" w:uiPriority="50"/>
+    <w:lsdException w:name="List Table 6 Colorful Accent 5" w:uiPriority="51"/>
+    <w:lsdException w:name="List Table 7 Colorful Accent 5" w:uiPriority="52"/>
+    <w:lsdException w:name="List Table 1 Light Accent 6" w:uiPriority="46"/>
+    <w:lsdException w:name="List Table 2 Accent 6" w:uiPriority="47"/>
+    <w:lsdException w:name="List Table 3 Accent 6" w:uiPriority="48"/>
+    <w:lsdException w:name="List Table 4 Accent 6" w:uiPriority="49"/>
+    <w:lsdException w:name="List Table 5 Dark Accent 6" w:uiPriority="50"/>
+    <w:lsdException w:name="List Table 6 Colorful Accent 6" w:uiPriority="51"/>
+    <w:lsdException w:name="List Table 7 Colorful Accent 6" w:uiPriority="52"/>
   </w:latentStyles>
   <w:style w:type="paragraph" w:default="1" w:styleId="Normal">
     <w:name w:val="Normal"/>
     <w:qFormat/>
     <w:rsid w:val="004367BF"/>
   </w:style>
-  <w:style w:type="paragraph" w:styleId="Heading1">
+  <w:style w:type="paragraph" w:styleId="Rubrik1">
     <w:name w:val="heading 1"/>
     <w:basedOn w:val="Normal"/>
     <w:next w:val="Normal"/>
-    <w:link w:val="Heading1Char"/>
+    <w:link w:val="Rubrik1Char"/>
     <w:uiPriority w:val="9"/>
     <w:qFormat/>
     <w:rsid w:val="004367BF"/>
@@ -9386,11 +9937,11 @@
       <w:szCs w:val="32"/>
     </w:rPr>
   </w:style>
-  <w:style w:type="paragraph" w:styleId="Heading2">
+  <w:style w:type="paragraph" w:styleId="Rubrik2">
     <w:name w:val="heading 2"/>
     <w:basedOn w:val="Normal"/>
     <w:next w:val="Normal"/>
-    <w:link w:val="Heading2Char"/>
+    <w:link w:val="Rubrik2Char"/>
     <w:uiPriority w:val="9"/>
     <w:unhideWhenUsed/>
     <w:qFormat/>
@@ -9407,11 +9958,11 @@
       <w:szCs w:val="28"/>
     </w:rPr>
   </w:style>
-  <w:style w:type="paragraph" w:styleId="Heading3">
+  <w:style w:type="paragraph" w:styleId="Rubrik3">
     <w:name w:val="heading 3"/>
     <w:basedOn w:val="Normal"/>
     <w:next w:val="Normal"/>
-    <w:link w:val="Heading3Char"/>
+    <w:link w:val="Rubrik3Char"/>
     <w:uiPriority w:val="9"/>
     <w:unhideWhenUsed/>
     <w:qFormat/>
@@ -9428,11 +9979,11 @@
       <w:szCs w:val="24"/>
     </w:rPr>
   </w:style>
-  <w:style w:type="paragraph" w:styleId="Heading4">
+  <w:style w:type="paragraph" w:styleId="Rubrik4">
     <w:name w:val="heading 4"/>
     <w:basedOn w:val="Normal"/>
     <w:next w:val="Normal"/>
-    <w:link w:val="Heading4Char"/>
+    <w:link w:val="Rubrik4Char"/>
     <w:uiPriority w:val="9"/>
     <w:unhideWhenUsed/>
     <w:qFormat/>
@@ -9449,11 +10000,11 @@
       <w:szCs w:val="22"/>
     </w:rPr>
   </w:style>
-  <w:style w:type="paragraph" w:styleId="Heading5">
+  <w:style w:type="paragraph" w:styleId="Rubrik5">
     <w:name w:val="heading 5"/>
     <w:basedOn w:val="Normal"/>
     <w:next w:val="Normal"/>
-    <w:link w:val="Heading5Char"/>
+    <w:link w:val="Rubrik5Char"/>
     <w:uiPriority w:val="9"/>
     <w:unhideWhenUsed/>
     <w:qFormat/>
@@ -9471,11 +10022,11 @@
       <w:szCs w:val="26"/>
     </w:rPr>
   </w:style>
-  <w:style w:type="paragraph" w:styleId="Heading6">
+  <w:style w:type="paragraph" w:styleId="Rubrik6">
     <w:name w:val="heading 6"/>
     <w:basedOn w:val="Normal"/>
     <w:next w:val="Normal"/>
-    <w:link w:val="Heading6Char"/>
+    <w:link w:val="Rubrik6Char"/>
     <w:uiPriority w:val="9"/>
     <w:unhideWhenUsed/>
     <w:qFormat/>
@@ -9492,11 +10043,11 @@
       <w:sz w:val="22"/>
     </w:rPr>
   </w:style>
-  <w:style w:type="paragraph" w:styleId="Heading7">
+  <w:style w:type="paragraph" w:styleId="Rubrik7">
     <w:name w:val="heading 7"/>
     <w:basedOn w:val="Normal"/>
     <w:next w:val="Normal"/>
-    <w:link w:val="Heading7Char"/>
+    <w:link w:val="Rubrik7Char"/>
     <w:uiPriority w:val="9"/>
     <w:semiHidden/>
     <w:unhideWhenUsed/>
@@ -9514,11 +10065,11 @@
       <w:spacing w:val="10"/>
     </w:rPr>
   </w:style>
-  <w:style w:type="paragraph" w:styleId="Heading8">
+  <w:style w:type="paragraph" w:styleId="Rubrik8">
     <w:name w:val="heading 8"/>
     <w:basedOn w:val="Normal"/>
     <w:next w:val="Normal"/>
-    <w:link w:val="Heading8Char"/>
+    <w:link w:val="Rubrik8Char"/>
     <w:uiPriority w:val="9"/>
     <w:semiHidden/>
     <w:unhideWhenUsed/>
@@ -9536,11 +10087,11 @@
       <w:color w:val="943634" w:themeColor="accent2" w:themeShade="BF"/>
     </w:rPr>
   </w:style>
-  <w:style w:type="paragraph" w:styleId="Heading9">
+  <w:style w:type="paragraph" w:styleId="Rubrik9">
     <w:name w:val="heading 9"/>
     <w:basedOn w:val="Normal"/>
     <w:next w:val="Normal"/>
-    <w:link w:val="Heading9Char"/>
+    <w:link w:val="Rubrik9Char"/>
     <w:uiPriority w:val="9"/>
     <w:semiHidden/>
     <w:unhideWhenUsed/>
@@ -9558,13 +10109,13 @@
       <w:color w:val="622423" w:themeColor="accent2" w:themeShade="7F"/>
     </w:rPr>
   </w:style>
-  <w:style w:type="character" w:default="1" w:styleId="DefaultParagraphFont">
+  <w:style w:type="character" w:default="1" w:styleId="Standardstycketeckensnitt">
     <w:name w:val="Default Paragraph Font"/>
     <w:uiPriority w:val="1"/>
     <w:semiHidden/>
     <w:unhideWhenUsed/>
   </w:style>
-  <w:style w:type="table" w:default="1" w:styleId="TableNormal">
+  <w:style w:type="table" w:default="1" w:styleId="Normaltabell">
     <w:name w:val="Normal Table"/>
     <w:uiPriority w:val="99"/>
     <w:semiHidden/>
@@ -9579,17 +10130,17 @@
       </w:tblCellMar>
     </w:tblPr>
   </w:style>
-  <w:style w:type="numbering" w:default="1" w:styleId="NoList">
+  <w:style w:type="numbering" w:default="1" w:styleId="Ingenlista">
     <w:name w:val="No List"/>
     <w:uiPriority w:val="99"/>
     <w:semiHidden/>
     <w:unhideWhenUsed/>
   </w:style>
-  <w:style w:type="paragraph" w:styleId="Title">
+  <w:style w:type="paragraph" w:styleId="Rubrik">
     <w:name w:val="Title"/>
     <w:basedOn w:val="Normal"/>
     <w:next w:val="Normal"/>
-    <w:link w:val="TitleChar"/>
+    <w:link w:val="RubrikChar"/>
     <w:uiPriority w:val="10"/>
     <w:qFormat/>
     <w:rsid w:val="004367BF"/>
@@ -9606,11 +10157,11 @@
       <w:szCs w:val="48"/>
     </w:rPr>
   </w:style>
-  <w:style w:type="paragraph" w:styleId="Subtitle">
+  <w:style w:type="paragraph" w:styleId="Underrubrik">
     <w:name w:val="Subtitle"/>
     <w:basedOn w:val="Normal"/>
     <w:next w:val="Normal"/>
-    <w:link w:val="SubtitleChar"/>
+    <w:link w:val="UnderrubrikChar"/>
     <w:uiPriority w:val="11"/>
     <w:qFormat/>
     <w:rsid w:val="004367BF"/>
@@ -9623,10 +10174,10 @@
       <w:szCs w:val="22"/>
     </w:rPr>
   </w:style>
-  <w:style w:type="character" w:customStyle="1" w:styleId="Heading1Char">
-    <w:name w:val="Heading 1 Char"/>
-    <w:basedOn w:val="DefaultParagraphFont"/>
-    <w:link w:val="Heading1"/>
+  <w:style w:type="character" w:customStyle="1" w:styleId="Rubrik1Char">
+    <w:name w:val="Rubrik 1 Char"/>
+    <w:basedOn w:val="Standardstycketeckensnitt"/>
+    <w:link w:val="Rubrik1"/>
     <w:uiPriority w:val="9"/>
     <w:rsid w:val="004367BF"/>
     <w:rPr>
@@ -9636,10 +10187,10 @@
       <w:szCs w:val="32"/>
     </w:rPr>
   </w:style>
-  <w:style w:type="character" w:customStyle="1" w:styleId="Heading2Char">
-    <w:name w:val="Heading 2 Char"/>
-    <w:basedOn w:val="DefaultParagraphFont"/>
-    <w:link w:val="Heading2"/>
+  <w:style w:type="character" w:customStyle="1" w:styleId="Rubrik2Char">
+    <w:name w:val="Rubrik 2 Char"/>
+    <w:basedOn w:val="Standardstycketeckensnitt"/>
+    <w:link w:val="Rubrik2"/>
     <w:uiPriority w:val="9"/>
     <w:rsid w:val="004367BF"/>
     <w:rPr>
@@ -9649,10 +10200,10 @@
       <w:szCs w:val="28"/>
     </w:rPr>
   </w:style>
-  <w:style w:type="character" w:customStyle="1" w:styleId="Heading3Char">
-    <w:name w:val="Heading 3 Char"/>
-    <w:basedOn w:val="DefaultParagraphFont"/>
-    <w:link w:val="Heading3"/>
+  <w:style w:type="character" w:customStyle="1" w:styleId="Rubrik3Char">
+    <w:name w:val="Rubrik 3 Char"/>
+    <w:basedOn w:val="Standardstycketeckensnitt"/>
+    <w:link w:val="Rubrik3"/>
     <w:uiPriority w:val="9"/>
     <w:rsid w:val="004367BF"/>
     <w:rPr>
@@ -9662,10 +10213,10 @@
       <w:szCs w:val="24"/>
     </w:rPr>
   </w:style>
-  <w:style w:type="character" w:customStyle="1" w:styleId="Heading4Char">
-    <w:name w:val="Heading 4 Char"/>
-    <w:basedOn w:val="DefaultParagraphFont"/>
-    <w:link w:val="Heading4"/>
+  <w:style w:type="character" w:customStyle="1" w:styleId="Rubrik4Char">
+    <w:name w:val="Rubrik 4 Char"/>
+    <w:basedOn w:val="Standardstycketeckensnitt"/>
+    <w:link w:val="Rubrik4"/>
     <w:uiPriority w:val="9"/>
     <w:rsid w:val="004367BF"/>
     <w:rPr>
@@ -9675,10 +10226,10 @@
       <w:szCs w:val="22"/>
     </w:rPr>
   </w:style>
-  <w:style w:type="character" w:customStyle="1" w:styleId="Heading5Char">
-    <w:name w:val="Heading 5 Char"/>
-    <w:basedOn w:val="DefaultParagraphFont"/>
-    <w:link w:val="Heading5"/>
+  <w:style w:type="character" w:customStyle="1" w:styleId="Rubrik5Char">
+    <w:name w:val="Rubrik 5 Char"/>
+    <w:basedOn w:val="Standardstycketeckensnitt"/>
+    <w:link w:val="Rubrik5"/>
     <w:uiPriority w:val="9"/>
     <w:rsid w:val="004367BF"/>
     <w:rPr>
@@ -9689,10 +10240,10 @@
       <w:szCs w:val="26"/>
     </w:rPr>
   </w:style>
-  <w:style w:type="character" w:customStyle="1" w:styleId="Heading6Char">
-    <w:name w:val="Heading 6 Char"/>
-    <w:basedOn w:val="DefaultParagraphFont"/>
-    <w:link w:val="Heading6"/>
+  <w:style w:type="character" w:customStyle="1" w:styleId="Rubrik6Char">
+    <w:name w:val="Rubrik 6 Char"/>
+    <w:basedOn w:val="Standardstycketeckensnitt"/>
+    <w:link w:val="Rubrik6"/>
     <w:uiPriority w:val="9"/>
     <w:rsid w:val="004367BF"/>
     <w:rPr>
@@ -9702,10 +10253,10 @@
       <w:sz w:val="22"/>
     </w:rPr>
   </w:style>
-  <w:style w:type="character" w:customStyle="1" w:styleId="Heading7Char">
-    <w:name w:val="Heading 7 Char"/>
-    <w:basedOn w:val="DefaultParagraphFont"/>
-    <w:link w:val="Heading7"/>
+  <w:style w:type="character" w:customStyle="1" w:styleId="Rubrik7Char">
+    <w:name w:val="Rubrik 7 Char"/>
+    <w:basedOn w:val="Standardstycketeckensnitt"/>
+    <w:link w:val="Rubrik7"/>
     <w:uiPriority w:val="9"/>
     <w:semiHidden/>
     <w:rsid w:val="004367BF"/>
@@ -9716,10 +10267,10 @@
       <w:spacing w:val="10"/>
     </w:rPr>
   </w:style>
-  <w:style w:type="character" w:customStyle="1" w:styleId="Heading8Char">
-    <w:name w:val="Heading 8 Char"/>
-    <w:basedOn w:val="DefaultParagraphFont"/>
-    <w:link w:val="Heading8"/>
+  <w:style w:type="character" w:customStyle="1" w:styleId="Rubrik8Char">
+    <w:name w:val="Rubrik 8 Char"/>
+    <w:basedOn w:val="Standardstycketeckensnitt"/>
+    <w:link w:val="Rubrik8"/>
     <w:uiPriority w:val="9"/>
     <w:semiHidden/>
     <w:rsid w:val="004367BF"/>
@@ -9730,10 +10281,10 @@
       <w:color w:val="943634" w:themeColor="accent2" w:themeShade="BF"/>
     </w:rPr>
   </w:style>
-  <w:style w:type="character" w:customStyle="1" w:styleId="Heading9Char">
-    <w:name w:val="Heading 9 Char"/>
-    <w:basedOn w:val="DefaultParagraphFont"/>
-    <w:link w:val="Heading9"/>
+  <w:style w:type="character" w:customStyle="1" w:styleId="Rubrik9Char">
+    <w:name w:val="Rubrik 9 Char"/>
+    <w:basedOn w:val="Standardstycketeckensnitt"/>
+    <w:link w:val="Rubrik9"/>
     <w:uiPriority w:val="9"/>
     <w:semiHidden/>
     <w:rsid w:val="004367BF"/>
@@ -9744,7 +10295,7 @@
       <w:color w:val="622423" w:themeColor="accent2" w:themeShade="7F"/>
     </w:rPr>
   </w:style>
-  <w:style w:type="paragraph" w:styleId="Caption">
+  <w:style w:type="paragraph" w:styleId="Beskrivning">
     <w:name w:val="caption"/>
     <w:basedOn w:val="Normal"/>
     <w:next w:val="Normal"/>
@@ -9761,10 +10312,10 @@
       <w:szCs w:val="18"/>
     </w:rPr>
   </w:style>
-  <w:style w:type="character" w:customStyle="1" w:styleId="TitleChar">
-    <w:name w:val="Title Char"/>
-    <w:basedOn w:val="DefaultParagraphFont"/>
-    <w:link w:val="Title"/>
+  <w:style w:type="character" w:customStyle="1" w:styleId="RubrikChar">
+    <w:name w:val="Rubrik Char"/>
+    <w:basedOn w:val="Standardstycketeckensnitt"/>
+    <w:link w:val="Rubrik"/>
     <w:uiPriority w:val="10"/>
     <w:rsid w:val="004367BF"/>
     <w:rPr>
@@ -9773,10 +10324,10 @@
       <w:szCs w:val="48"/>
     </w:rPr>
   </w:style>
-  <w:style w:type="character" w:customStyle="1" w:styleId="SubtitleChar">
-    <w:name w:val="Subtitle Char"/>
-    <w:basedOn w:val="DefaultParagraphFont"/>
-    <w:link w:val="Subtitle"/>
+  <w:style w:type="character" w:customStyle="1" w:styleId="UnderrubrikChar">
+    <w:name w:val="Underrubrik Char"/>
+    <w:basedOn w:val="Standardstycketeckensnitt"/>
+    <w:link w:val="Underrubrik"/>
     <w:uiPriority w:val="11"/>
     <w:rsid w:val="004367BF"/>
     <w:rPr>
@@ -9784,7 +10335,7 @@
       <w:szCs w:val="22"/>
     </w:rPr>
   </w:style>
-  <w:style w:type="character" w:styleId="Strong">
+  <w:style w:type="character" w:styleId="Stark">
     <w:name w:val="Strong"/>
     <w:uiPriority w:val="22"/>
     <w:qFormat/>
@@ -9794,7 +10345,7 @@
       <w:color w:val="C0504D" w:themeColor="accent2"/>
     </w:rPr>
   </w:style>
-  <w:style w:type="character" w:styleId="Emphasis">
+  <w:style w:type="character" w:styleId="Betoning">
     <w:name w:val="Emphasis"/>
     <w:uiPriority w:val="20"/>
     <w:qFormat/>
@@ -9805,10 +10356,10 @@
       <w:spacing w:val="10"/>
     </w:rPr>
   </w:style>
-  <w:style w:type="paragraph" w:styleId="NoSpacing">
+  <w:style w:type="paragraph" w:styleId="Ingetavstnd">
     <w:name w:val="No Spacing"/>
     <w:basedOn w:val="Normal"/>
-    <w:link w:val="NoSpacingChar"/>
+    <w:link w:val="IngetavstndChar"/>
     <w:uiPriority w:val="1"/>
     <w:qFormat/>
     <w:rsid w:val="004367BF"/>
@@ -9816,14 +10367,14 @@
       <w:spacing w:after="0" w:line="240" w:lineRule="auto"/>
     </w:pPr>
   </w:style>
-  <w:style w:type="character" w:customStyle="1" w:styleId="NoSpacingChar">
-    <w:name w:val="No Spacing Char"/>
-    <w:basedOn w:val="DefaultParagraphFont"/>
-    <w:link w:val="NoSpacing"/>
+  <w:style w:type="character" w:customStyle="1" w:styleId="IngetavstndChar">
+    <w:name w:val="Inget avstånd Char"/>
+    <w:basedOn w:val="Standardstycketeckensnitt"/>
+    <w:link w:val="Ingetavstnd"/>
     <w:uiPriority w:val="1"/>
     <w:rsid w:val="004367BF"/>
   </w:style>
-  <w:style w:type="paragraph" w:styleId="ListParagraph">
+  <w:style w:type="paragraph" w:styleId="Liststycke">
     <w:name w:val="List Paragraph"/>
     <w:basedOn w:val="Normal"/>
     <w:uiPriority w:val="34"/>
@@ -9834,11 +10385,11 @@
       <w:contextualSpacing/>
     </w:pPr>
   </w:style>
-  <w:style w:type="paragraph" w:styleId="Quote">
+  <w:style w:type="paragraph" w:styleId="Citat">
     <w:name w:val="Quote"/>
     <w:basedOn w:val="Normal"/>
     <w:next w:val="Normal"/>
-    <w:link w:val="QuoteChar"/>
+    <w:link w:val="CitatChar"/>
     <w:uiPriority w:val="29"/>
     <w:qFormat/>
     <w:rsid w:val="004367BF"/>
@@ -9846,21 +10397,21 @@
       <w:i/>
     </w:rPr>
   </w:style>
-  <w:style w:type="character" w:customStyle="1" w:styleId="QuoteChar">
-    <w:name w:val="Quote Char"/>
-    <w:basedOn w:val="DefaultParagraphFont"/>
-    <w:link w:val="Quote"/>
+  <w:style w:type="character" w:customStyle="1" w:styleId="CitatChar">
+    <w:name w:val="Citat Char"/>
+    <w:basedOn w:val="Standardstycketeckensnitt"/>
+    <w:link w:val="Citat"/>
     <w:uiPriority w:val="29"/>
     <w:rsid w:val="004367BF"/>
     <w:rPr>
       <w:i/>
     </w:rPr>
   </w:style>
-  <w:style w:type="paragraph" w:styleId="IntenseQuote">
+  <w:style w:type="paragraph" w:styleId="Starktcitat">
     <w:name w:val="Intense Quote"/>
     <w:basedOn w:val="Normal"/>
     <w:next w:val="Normal"/>
-    <w:link w:val="IntenseQuoteChar"/>
+    <w:link w:val="StarktcitatChar"/>
     <w:uiPriority w:val="30"/>
     <w:qFormat/>
     <w:rsid w:val="004367BF"/>
@@ -9881,10 +10432,10 @@
       <w:color w:val="FFFFFF" w:themeColor="background1"/>
     </w:rPr>
   </w:style>
-  <w:style w:type="character" w:customStyle="1" w:styleId="IntenseQuoteChar">
-    <w:name w:val="Intense Quote Char"/>
-    <w:basedOn w:val="DefaultParagraphFont"/>
-    <w:link w:val="IntenseQuote"/>
+  <w:style w:type="character" w:customStyle="1" w:styleId="StarktcitatChar">
+    <w:name w:val="Starkt citat Char"/>
+    <w:basedOn w:val="Standardstycketeckensnitt"/>
+    <w:link w:val="Starktcitat"/>
     <w:uiPriority w:val="30"/>
     <w:rsid w:val="004367BF"/>
     <w:rPr>
@@ -9894,7 +10445,7 @@
       <w:shd w:val="clear" w:color="auto" w:fill="C0504D" w:themeFill="accent2"/>
     </w:rPr>
   </w:style>
-  <w:style w:type="character" w:styleId="SubtleEmphasis">
+  <w:style w:type="character" w:styleId="Diskretbetoning">
     <w:name w:val="Subtle Emphasis"/>
     <w:uiPriority w:val="19"/>
     <w:qFormat/>
@@ -9903,7 +10454,7 @@
       <w:i/>
     </w:rPr>
   </w:style>
-  <w:style w:type="character" w:styleId="IntenseEmphasis">
+  <w:style w:type="character" w:styleId="Starkbetoning">
     <w:name w:val="Intense Emphasis"/>
     <w:uiPriority w:val="21"/>
     <w:qFormat/>
@@ -9915,7 +10466,7 @@
       <w:spacing w:val="10"/>
     </w:rPr>
   </w:style>
-  <w:style w:type="character" w:styleId="SubtleReference">
+  <w:style w:type="character" w:styleId="Diskretreferens">
     <w:name w:val="Subtle Reference"/>
     <w:uiPriority w:val="31"/>
     <w:qFormat/>
@@ -9924,7 +10475,7 @@
       <w:b/>
     </w:rPr>
   </w:style>
-  <w:style w:type="character" w:styleId="IntenseReference">
+  <w:style w:type="character" w:styleId="Starkreferens">
     <w:name w:val="Intense Reference"/>
     <w:uiPriority w:val="32"/>
     <w:qFormat/>
@@ -9939,7 +10490,7 @@
       <w:u w:val="single"/>
     </w:rPr>
   </w:style>
-  <w:style w:type="character" w:styleId="BookTitle">
+  <w:style w:type="character" w:styleId="Bokenstitel">
     <w:name w:val="Book Title"/>
     <w:uiPriority w:val="33"/>
     <w:qFormat/>
@@ -9952,774 +10503,9 @@
       <w:szCs w:val="20"/>
     </w:rPr>
   </w:style>
-  <w:style w:type="paragraph" w:styleId="TOCHeading">
+  <w:style w:type="paragraph" w:styleId="Innehllsfrteckningsrubrik">
     <w:name w:val="TOC Heading"/>
-    <w:basedOn w:val="Heading1"/>
-    <w:next w:val="Normal"/>
-    <w:uiPriority w:val="39"/>
-    <w:semiHidden/>
-    <w:unhideWhenUsed/>
-    <w:qFormat/>
-    <w:rsid w:val="004367BF"/>
-    <w:pPr>
-      <w:outlineLvl w:val="9"/>
-    </w:pPr>
-    <w:rPr>
-      <w:lang w:bidi="en-US"/>
-    </w:rPr>
-  </w:style>
-</w:styles>
-</file>
-
-<file path=word/stylesWithEffects.xml><?xml version="1.0" encoding="utf-8"?>
-<w:styles xmlns:wpc="http://schemas.microsoft.com/office/word/2010/wordprocessingCanvas" xmlns:mc="http://schemas.openxmlformats.org/markup-compatibility/2006" xmlns:o="urn:schemas-microsoft-com:office:office" xmlns:r="http://schemas.openxmlformats.org/officeDocument/2006/relationships" xmlns:m="http://schemas.openxmlformats.org/officeDocument/2006/math" xmlns:v="urn:schemas-microsoft-com:vml" xmlns:wp14="http://schemas.microsoft.com/office/word/2010/wordprocessingDrawing" xmlns:wp="http://schemas.openxmlformats.org/drawingml/2006/wordprocessingDrawing" xmlns:w10="urn:schemas-microsoft-com:office:word" xmlns:w="http://schemas.openxmlformats.org/wordprocessingml/2006/main" xmlns:w14="http://schemas.microsoft.com/office/word/2010/wordml" xmlns:wpg="http://schemas.microsoft.com/office/word/2010/wordprocessingGroup" xmlns:wpi="http://schemas.microsoft.com/office/word/2010/wordprocessingInk" xmlns:wne="http://schemas.microsoft.com/office/word/2006/wordml" xmlns:wps="http://schemas.microsoft.com/office/word/2010/wordprocessingShape" mc:Ignorable="w14 wp14">
-  <w:docDefaults>
-    <w:rPrDefault>
-      <w:rPr>
-        <w:rFonts w:asciiTheme="minorHAnsi" w:eastAsiaTheme="minorEastAsia" w:hAnsiTheme="minorHAnsi" w:cstheme="minorBidi"/>
-        <w:lang w:val="sv-SE" w:eastAsia="sv-SE" w:bidi="ar-SA"/>
-      </w:rPr>
-    </w:rPrDefault>
-    <w:pPrDefault>
-      <w:pPr>
-        <w:spacing w:after="200" w:line="276" w:lineRule="auto"/>
-        <w:jc w:val="both"/>
-      </w:pPr>
-    </w:pPrDefault>
-  </w:docDefaults>
-  <w:latentStyles w:defLockedState="0" w:defUIPriority="99" w:defSemiHidden="1" w:defUnhideWhenUsed="1" w:defQFormat="0" w:count="267">
-    <w:lsdException w:name="Normal" w:semiHidden="0" w:uiPriority="0" w:unhideWhenUsed="0" w:qFormat="1"/>
-    <w:lsdException w:name="heading 1" w:semiHidden="0" w:uiPriority="9" w:unhideWhenUsed="0" w:qFormat="1"/>
-    <w:lsdException w:name="heading 2" w:uiPriority="9" w:qFormat="1"/>
-    <w:lsdException w:name="heading 3" w:uiPriority="9" w:qFormat="1"/>
-    <w:lsdException w:name="heading 4" w:uiPriority="9" w:qFormat="1"/>
-    <w:lsdException w:name="heading 5" w:uiPriority="9" w:qFormat="1"/>
-    <w:lsdException w:name="heading 6" w:uiPriority="9" w:qFormat="1"/>
-    <w:lsdException w:name="heading 7" w:uiPriority="9" w:qFormat="1"/>
-    <w:lsdException w:name="heading 8" w:uiPriority="9" w:qFormat="1"/>
-    <w:lsdException w:name="heading 9" w:uiPriority="9" w:qFormat="1"/>
-    <w:lsdException w:name="toc 1" w:uiPriority="39"/>
-    <w:lsdException w:name="toc 2" w:uiPriority="39"/>
-    <w:lsdException w:name="toc 3" w:uiPriority="39"/>
-    <w:lsdException w:name="toc 4" w:uiPriority="39"/>
-    <w:lsdException w:name="toc 5" w:uiPriority="39"/>
-    <w:lsdException w:name="toc 6" w:uiPriority="39"/>
-    <w:lsdException w:name="toc 7" w:uiPriority="39"/>
-    <w:lsdException w:name="toc 8" w:uiPriority="39"/>
-    <w:lsdException w:name="toc 9" w:uiPriority="39"/>
-    <w:lsdException w:name="caption" w:uiPriority="35" w:qFormat="1"/>
-    <w:lsdException w:name="Title" w:semiHidden="0" w:uiPriority="10" w:unhideWhenUsed="0" w:qFormat="1"/>
-    <w:lsdException w:name="Default Paragraph Font" w:uiPriority="1"/>
-    <w:lsdException w:name="Subtitle" w:semiHidden="0" w:uiPriority="11" w:unhideWhenUsed="0" w:qFormat="1"/>
-    <w:lsdException w:name="Strong" w:semiHidden="0" w:uiPriority="22" w:unhideWhenUsed="0" w:qFormat="1"/>
-    <w:lsdException w:name="Emphasis" w:semiHidden="0" w:uiPriority="20" w:unhideWhenUsed="0" w:qFormat="1"/>
-    <w:lsdException w:name="Table Grid" w:semiHidden="0" w:uiPriority="59" w:unhideWhenUsed="0"/>
-    <w:lsdException w:name="Placeholder Text" w:unhideWhenUsed="0"/>
-    <w:lsdException w:name="No Spacing" w:semiHidden="0" w:uiPriority="1" w:unhideWhenUsed="0" w:qFormat="1"/>
-    <w:lsdException w:name="Light Shading" w:semiHidden="0" w:uiPriority="60" w:unhideWhenUsed="0"/>
-    <w:lsdException w:name="Light List" w:semiHidden="0" w:uiPriority="61" w:unhideWhenUsed="0"/>
-    <w:lsdException w:name="Light Grid" w:semiHidden="0" w:uiPriority="62" w:unhideWhenUsed="0"/>
-    <w:lsdException w:name="Medium Shading 1" w:semiHidden="0" w:uiPriority="63" w:unhideWhenUsed="0"/>
-    <w:lsdException w:name="Medium Shading 2" w:semiHidden="0" w:uiPriority="64" w:unhideWhenUsed="0"/>
-    <w:lsdException w:name="Medium List 1" w:semiHidden="0" w:uiPriority="65" w:unhideWhenUsed="0"/>
-    <w:lsdException w:name="Medium List 2" w:semiHidden="0" w:uiPriority="66" w:unhideWhenUsed="0"/>
-    <w:lsdException w:name="Medium Grid 1" w:semiHidden="0" w:uiPriority="67" w:unhideWhenUsed="0"/>
-    <w:lsdException w:name="Medium Grid 2" w:semiHidden="0" w:uiPriority="68" w:unhideWhenUsed="0"/>
-    <w:lsdException w:name="Medium Grid 3" w:semiHidden="0" w:uiPriority="69" w:unhideWhenUsed="0"/>
-    <w:lsdException w:name="Dark List" w:semiHidden="0" w:uiPriority="70" w:unhideWhenUsed="0"/>
-    <w:lsdException w:name="Colorful Shading" w:semiHidden="0" w:uiPriority="71" w:unhideWhenUsed="0"/>
-    <w:lsdException w:name="Colorful List" w:semiHidden="0" w:uiPriority="72" w:unhideWhenUsed="0"/>
-    <w:lsdException w:name="Colorful Grid" w:semiHidden="0" w:uiPriority="73" w:unhideWhenUsed="0"/>
-    <w:lsdException w:name="Light Shading Accent 1" w:semiHidden="0" w:uiPriority="60" w:unhideWhenUsed="0"/>
-    <w:lsdException w:name="Light List Accent 1" w:semiHidden="0" w:uiPriority="61" w:unhideWhenUsed="0"/>
-    <w:lsdException w:name="Light Grid Accent 1" w:semiHidden="0" w:uiPriority="62" w:unhideWhenUsed="0"/>
-    <w:lsdException w:name="Medium Shading 1 Accent 1" w:semiHidden="0" w:uiPriority="63" w:unhideWhenUsed="0"/>
-    <w:lsdException w:name="Medium Shading 2 Accent 1" w:semiHidden="0" w:uiPriority="64" w:unhideWhenUsed="0"/>
-    <w:lsdException w:name="Medium List 1 Accent 1" w:semiHidden="0" w:uiPriority="65" w:unhideWhenUsed="0"/>
-    <w:lsdException w:name="Revision" w:unhideWhenUsed="0"/>
-    <w:lsdException w:name="List Paragraph" w:semiHidden="0" w:uiPriority="34" w:unhideWhenUsed="0" w:qFormat="1"/>
-    <w:lsdException w:name="Quote" w:semiHidden="0" w:uiPriority="29" w:unhideWhenUsed="0" w:qFormat="1"/>
-    <w:lsdException w:name="Intense Quote" w:semiHidden="0" w:uiPriority="30" w:unhideWhenUsed="0" w:qFormat="1"/>
-    <w:lsdException w:name="Medium List 2 Accent 1" w:semiHidden="0" w:uiPriority="66" w:unhideWhenUsed="0"/>
-    <w:lsdException w:name="Medium Grid 1 Accent 1" w:semiHidden="0" w:uiPriority="67" w:unhideWhenUsed="0"/>
-    <w:lsdException w:name="Medium Grid 2 Accent 1" w:semiHidden="0" w:uiPriority="68" w:unhideWhenUsed="0"/>
-    <w:lsdException w:name="Medium Grid 3 Accent 1" w:semiHidden="0" w:uiPriority="69" w:unhideWhenUsed="0"/>
-    <w:lsdException w:name="Dark List Accent 1" w:semiHidden="0" w:uiPriority="70" w:unhideWhenUsed="0"/>
-    <w:lsdException w:name="Colorful Shading Accent 1" w:semiHidden="0" w:uiPriority="71" w:unhideWhenUsed="0"/>
-    <w:lsdException w:name="Colorful List Accent 1" w:semiHidden="0" w:uiPriority="72" w:unhideWhenUsed="0"/>
-    <w:lsdException w:name="Colorful Grid Accent 1" w:semiHidden="0" w:uiPriority="73" w:unhideWhenUsed="0"/>
-    <w:lsdException w:name="Light Shading Accent 2" w:semiHidden="0" w:uiPriority="60" w:unhideWhenUsed="0"/>
-    <w:lsdException w:name="Light List Accent 2" w:semiHidden="0" w:uiPriority="61" w:unhideWhenUsed="0"/>
-    <w:lsdException w:name="Light Grid Accent 2" w:semiHidden="0" w:uiPriority="62" w:unhideWhenUsed="0"/>
-    <w:lsdException w:name="Medium Shading 1 Accent 2" w:semiHidden="0" w:uiPriority="63" w:unhideWhenUsed="0"/>
-    <w:lsdException w:name="Medium Shading 2 Accent 2" w:semiHidden="0" w:uiPriority="64" w:unhideWhenUsed="0"/>
-    <w:lsdException w:name="Medium List 1 Accent 2" w:semiHidden="0" w:uiPriority="65" w:unhideWhenUsed="0"/>
-    <w:lsdException w:name="Medium List 2 Accent 2" w:semiHidden="0" w:uiPriority="66" w:unhideWhenUsed="0"/>
-    <w:lsdException w:name="Medium Grid 1 Accent 2" w:semiHidden="0" w:uiPriority="67" w:unhideWhenUsed="0"/>
-    <w:lsdException w:name="Medium Grid 2 Accent 2" w:semiHidden="0" w:uiPriority="68" w:unhideWhenUsed="0"/>
-    <w:lsdException w:name="Medium Grid 3 Accent 2" w:semiHidden="0" w:uiPriority="69" w:unhideWhenUsed="0"/>
-    <w:lsdException w:name="Dark List Accent 2" w:semiHidden="0" w:uiPriority="70" w:unhideWhenUsed="0"/>
-    <w:lsdException w:name="Colorful Shading Accent 2" w:semiHidden="0" w:uiPriority="71" w:unhideWhenUsed="0"/>
-    <w:lsdException w:name="Colorful List Accent 2" w:semiHidden="0" w:uiPriority="72" w:unhideWhenUsed="0"/>
-    <w:lsdException w:name="Colorful Grid Accent 2" w:semiHidden="0" w:uiPriority="73" w:unhideWhenUsed="0"/>
-    <w:lsdException w:name="Light Shading Accent 3" w:semiHidden="0" w:uiPriority="60" w:unhideWhenUsed="0"/>
-    <w:lsdException w:name="Light List Accent 3" w:semiHidden="0" w:uiPriority="61" w:unhideWhenUsed="0"/>
-    <w:lsdException w:name="Light Grid Accent 3" w:semiHidden="0" w:uiPriority="62" w:unhideWhenUsed="0"/>
-    <w:lsdException w:name="Medium Shading 1 Accent 3" w:semiHidden="0" w:uiPriority="63" w:unhideWhenUsed="0"/>
-    <w:lsdException w:name="Medium Shading 2 Accent 3" w:semiHidden="0" w:uiPriority="64" w:unhideWhenUsed="0"/>
-    <w:lsdException w:name="Medium List 1 Accent 3" w:semiHidden="0" w:uiPriority="65" w:unhideWhenUsed="0"/>
-    <w:lsdException w:name="Medium List 2 Accent 3" w:semiHidden="0" w:uiPriority="66" w:unhideWhenUsed="0"/>
-    <w:lsdException w:name="Medium Grid 1 Accent 3" w:semiHidden="0" w:uiPriority="67" w:unhideWhenUsed="0"/>
-    <w:lsdException w:name="Medium Grid 2 Accent 3" w:semiHidden="0" w:uiPriority="68" w:unhideWhenUsed="0"/>
-    <w:lsdException w:name="Medium Grid 3 Accent 3" w:semiHidden="0" w:uiPriority="69" w:unhideWhenUsed="0"/>
-    <w:lsdException w:name="Dark List Accent 3" w:semiHidden="0" w:uiPriority="70" w:unhideWhenUsed="0"/>
-    <w:lsdException w:name="Colorful Shading Accent 3" w:semiHidden="0" w:uiPriority="71" w:unhideWhenUsed="0"/>
-    <w:lsdException w:name="Colorful List Accent 3" w:semiHidden="0" w:uiPriority="72" w:unhideWhenUsed="0"/>
-    <w:lsdException w:name="Colorful Grid Accent 3" w:semiHidden="0" w:uiPriority="73" w:unhideWhenUsed="0"/>
-    <w:lsdException w:name="Light Shading Accent 4" w:semiHidden="0" w:uiPriority="60" w:unhideWhenUsed="0"/>
-    <w:lsdException w:name="Light List Accent 4" w:semiHidden="0" w:uiPriority="61" w:unhideWhenUsed="0"/>
-    <w:lsdException w:name="Light Grid Accent 4" w:semiHidden="0" w:uiPriority="62" w:unhideWhenUsed="0"/>
-    <w:lsdException w:name="Medium Shading 1 Accent 4" w:semiHidden="0" w:uiPriority="63" w:unhideWhenUsed="0"/>
-    <w:lsdException w:name="Medium Shading 2 Accent 4" w:semiHidden="0" w:uiPriority="64" w:unhideWhenUsed="0"/>
-    <w:lsdException w:name="Medium List 1 Accent 4" w:semiHidden="0" w:uiPriority="65" w:unhideWhenUsed="0"/>
-    <w:lsdException w:name="Medium List 2 Accent 4" w:semiHidden="0" w:uiPriority="66" w:unhideWhenUsed="0"/>
-    <w:lsdException w:name="Medium Grid 1 Accent 4" w:semiHidden="0" w:uiPriority="67" w:unhideWhenUsed="0"/>
-    <w:lsdException w:name="Medium Grid 2 Accent 4" w:semiHidden="0" w:uiPriority="68" w:unhideWhenUsed="0"/>
-    <w:lsdException w:name="Medium Grid 3 Accent 4" w:semiHidden="0" w:uiPriority="69" w:unhideWhenUsed="0"/>
-    <w:lsdException w:name="Dark List Accent 4" w:semiHidden="0" w:uiPriority="70" w:unhideWhenUsed="0"/>
-    <w:lsdException w:name="Colorful Shading Accent 4" w:semiHidden="0" w:uiPriority="71" w:unhideWhenUsed="0"/>
-    <w:lsdException w:name="Colorful List Accent 4" w:semiHidden="0" w:uiPriority="72" w:unhideWhenUsed="0"/>
-    <w:lsdException w:name="Colorful Grid Accent 4" w:semiHidden="0" w:uiPriority="73" w:unhideWhenUsed="0"/>
-    <w:lsdException w:name="Light Shading Accent 5" w:semiHidden="0" w:uiPriority="60" w:unhideWhenUsed="0"/>
-    <w:lsdException w:name="Light List Accent 5" w:semiHidden="0" w:uiPriority="61" w:unhideWhenUsed="0"/>
-    <w:lsdException w:name="Light Grid Accent 5" w:semiHidden="0" w:uiPriority="62" w:unhideWhenUsed="0"/>
-    <w:lsdException w:name="Medium Shading 1 Accent 5" w:semiHidden="0" w:uiPriority="63" w:unhideWhenUsed="0"/>
-    <w:lsdException w:name="Medium Shading 2 Accent 5" w:semiHidden="0" w:uiPriority="64" w:unhideWhenUsed="0"/>
-    <w:lsdException w:name="Medium List 1 Accent 5" w:semiHidden="0" w:uiPriority="65" w:unhideWhenUsed="0"/>
-    <w:lsdException w:name="Medium List 2 Accent 5" w:semiHidden="0" w:uiPriority="66" w:unhideWhenUsed="0"/>
-    <w:lsdException w:name="Medium Grid 1 Accent 5" w:semiHidden="0" w:uiPriority="67" w:unhideWhenUsed="0"/>
-    <w:lsdException w:name="Medium Grid 2 Accent 5" w:semiHidden="0" w:uiPriority="68" w:unhideWhenUsed="0"/>
-    <w:lsdException w:name="Medium Grid 3 Accent 5" w:semiHidden="0" w:uiPriority="69" w:unhideWhenUsed="0"/>
-    <w:lsdException w:name="Dark List Accent 5" w:semiHidden="0" w:uiPriority="70" w:unhideWhenUsed="0"/>
-    <w:lsdException w:name="Colorful Shading Accent 5" w:semiHidden="0" w:uiPriority="71" w:unhideWhenUsed="0"/>
-    <w:lsdException w:name="Colorful List Accent 5" w:semiHidden="0" w:uiPriority="72" w:unhideWhenUsed="0"/>
-    <w:lsdException w:name="Colorful Grid Accent 5" w:semiHidden="0" w:uiPriority="73" w:unhideWhenUsed="0"/>
-    <w:lsdException w:name="Light Shading Accent 6" w:semiHidden="0" w:uiPriority="60" w:unhideWhenUsed="0"/>
-    <w:lsdException w:name="Light List Accent 6" w:semiHidden="0" w:uiPriority="61" w:unhideWhenUsed="0"/>
-    <w:lsdException w:name="Light Grid Accent 6" w:semiHidden="0" w:uiPriority="62" w:unhideWhenUsed="0"/>
-    <w:lsdException w:name="Medium Shading 1 Accent 6" w:semiHidden="0" w:uiPriority="63" w:unhideWhenUsed="0"/>
-    <w:lsdException w:name="Medium Shading 2 Accent 6" w:semiHidden="0" w:uiPriority="64" w:unhideWhenUsed="0"/>
-    <w:lsdException w:name="Medium List 1 Accent 6" w:semiHidden="0" w:uiPriority="65" w:unhideWhenUsed="0"/>
-    <w:lsdException w:name="Medium List 2 Accent 6" w:semiHidden="0" w:uiPriority="66" w:unhideWhenUsed="0"/>
-    <w:lsdException w:name="Medium Grid 1 Accent 6" w:semiHidden="0" w:uiPriority="67" w:unhideWhenUsed="0"/>
-    <w:lsdException w:name="Medium Grid 2 Accent 6" w:semiHidden="0" w:uiPriority="68" w:unhideWhenUsed="0"/>
-    <w:lsdException w:name="Medium Grid 3 Accent 6" w:semiHidden="0" w:uiPriority="69" w:unhideWhenUsed="0"/>
-    <w:lsdException w:name="Dark List Accent 6" w:semiHidden="0" w:uiPriority="70" w:unhideWhenUsed="0"/>
-    <w:lsdException w:name="Colorful Shading Accent 6" w:semiHidden="0" w:uiPriority="71" w:unhideWhenUsed="0"/>
-    <w:lsdException w:name="Colorful List Accent 6" w:semiHidden="0" w:uiPriority="72" w:unhideWhenUsed="0"/>
-    <w:lsdException w:name="Colorful Grid Accent 6" w:semiHidden="0" w:uiPriority="73" w:unhideWhenUsed="0"/>
-    <w:lsdException w:name="Subtle Emphasis" w:semiHidden="0" w:uiPriority="19" w:unhideWhenUsed="0" w:qFormat="1"/>
-    <w:lsdException w:name="Intense Emphasis" w:semiHidden="0" w:uiPriority="21" w:unhideWhenUsed="0" w:qFormat="1"/>
-    <w:lsdException w:name="Subtle Reference" w:semiHidden="0" w:uiPriority="31" w:unhideWhenUsed="0" w:qFormat="1"/>
-    <w:lsdException w:name="Intense Reference" w:semiHidden="0" w:uiPriority="32" w:unhideWhenUsed="0" w:qFormat="1"/>
-    <w:lsdException w:name="Book Title" w:semiHidden="0" w:uiPriority="33" w:unhideWhenUsed="0" w:qFormat="1"/>
-    <w:lsdException w:name="Bibliography" w:uiPriority="37"/>
-    <w:lsdException w:name="TOC Heading" w:uiPriority="39" w:qFormat="1"/>
-  </w:latentStyles>
-  <w:style w:type="paragraph" w:default="1" w:styleId="Normal">
-    <w:name w:val="Normal"/>
-    <w:qFormat/>
-    <w:rsid w:val="004367BF"/>
-  </w:style>
-  <w:style w:type="paragraph" w:styleId="Heading1">
-    <w:name w:val="heading 1"/>
-    <w:basedOn w:val="Normal"/>
-    <w:next w:val="Normal"/>
-    <w:link w:val="Heading1Char"/>
-    <w:uiPriority w:val="9"/>
-    <w:qFormat/>
-    <w:rsid w:val="004367BF"/>
-    <w:pPr>
-      <w:spacing w:before="300" w:after="40"/>
-      <w:jc w:val="left"/>
-      <w:outlineLvl w:val="0"/>
-    </w:pPr>
-    <w:rPr>
-      <w:smallCaps/>
-      <w:spacing w:val="5"/>
-      <w:sz w:val="32"/>
-      <w:szCs w:val="32"/>
-    </w:rPr>
-  </w:style>
-  <w:style w:type="paragraph" w:styleId="Heading2">
-    <w:name w:val="heading 2"/>
-    <w:basedOn w:val="Normal"/>
-    <w:next w:val="Normal"/>
-    <w:link w:val="Heading2Char"/>
-    <w:uiPriority w:val="9"/>
-    <w:unhideWhenUsed/>
-    <w:qFormat/>
-    <w:rsid w:val="004367BF"/>
-    <w:pPr>
-      <w:spacing w:before="240" w:after="80"/>
-      <w:jc w:val="left"/>
-      <w:outlineLvl w:val="1"/>
-    </w:pPr>
-    <w:rPr>
-      <w:smallCaps/>
-      <w:spacing w:val="5"/>
-      <w:sz w:val="28"/>
-      <w:szCs w:val="28"/>
-    </w:rPr>
-  </w:style>
-  <w:style w:type="paragraph" w:styleId="Heading3">
-    <w:name w:val="heading 3"/>
-    <w:basedOn w:val="Normal"/>
-    <w:next w:val="Normal"/>
-    <w:link w:val="Heading3Char"/>
-    <w:uiPriority w:val="9"/>
-    <w:unhideWhenUsed/>
-    <w:qFormat/>
-    <w:rsid w:val="004367BF"/>
-    <w:pPr>
-      <w:spacing w:after="0"/>
-      <w:jc w:val="left"/>
-      <w:outlineLvl w:val="2"/>
-    </w:pPr>
-    <w:rPr>
-      <w:smallCaps/>
-      <w:spacing w:val="5"/>
-      <w:sz w:val="24"/>
-      <w:szCs w:val="24"/>
-    </w:rPr>
-  </w:style>
-  <w:style w:type="paragraph" w:styleId="Heading4">
-    <w:name w:val="heading 4"/>
-    <w:basedOn w:val="Normal"/>
-    <w:next w:val="Normal"/>
-    <w:link w:val="Heading4Char"/>
-    <w:uiPriority w:val="9"/>
-    <w:unhideWhenUsed/>
-    <w:qFormat/>
-    <w:rsid w:val="004367BF"/>
-    <w:pPr>
-      <w:spacing w:before="240" w:after="0"/>
-      <w:jc w:val="left"/>
-      <w:outlineLvl w:val="3"/>
-    </w:pPr>
-    <w:rPr>
-      <w:smallCaps/>
-      <w:spacing w:val="10"/>
-      <w:sz w:val="22"/>
-      <w:szCs w:val="22"/>
-    </w:rPr>
-  </w:style>
-  <w:style w:type="paragraph" w:styleId="Heading5">
-    <w:name w:val="heading 5"/>
-    <w:basedOn w:val="Normal"/>
-    <w:next w:val="Normal"/>
-    <w:link w:val="Heading5Char"/>
-    <w:uiPriority w:val="9"/>
-    <w:unhideWhenUsed/>
-    <w:qFormat/>
-    <w:rsid w:val="004367BF"/>
-    <w:pPr>
-      <w:spacing w:before="200" w:after="0"/>
-      <w:jc w:val="left"/>
-      <w:outlineLvl w:val="4"/>
-    </w:pPr>
-    <w:rPr>
-      <w:smallCaps/>
-      <w:color w:val="943634" w:themeColor="accent2" w:themeShade="BF"/>
-      <w:spacing w:val="10"/>
-      <w:sz w:val="22"/>
-      <w:szCs w:val="26"/>
-    </w:rPr>
-  </w:style>
-  <w:style w:type="paragraph" w:styleId="Heading6">
-    <w:name w:val="heading 6"/>
-    <w:basedOn w:val="Normal"/>
-    <w:next w:val="Normal"/>
-    <w:link w:val="Heading6Char"/>
-    <w:uiPriority w:val="9"/>
-    <w:unhideWhenUsed/>
-    <w:qFormat/>
-    <w:rsid w:val="004367BF"/>
-    <w:pPr>
-      <w:spacing w:after="0"/>
-      <w:jc w:val="left"/>
-      <w:outlineLvl w:val="5"/>
-    </w:pPr>
-    <w:rPr>
-      <w:smallCaps/>
-      <w:color w:val="C0504D" w:themeColor="accent2"/>
-      <w:spacing w:val="5"/>
-      <w:sz w:val="22"/>
-    </w:rPr>
-  </w:style>
-  <w:style w:type="paragraph" w:styleId="Heading7">
-    <w:name w:val="heading 7"/>
-    <w:basedOn w:val="Normal"/>
-    <w:next w:val="Normal"/>
-    <w:link w:val="Heading7Char"/>
-    <w:uiPriority w:val="9"/>
-    <w:semiHidden/>
-    <w:unhideWhenUsed/>
-    <w:qFormat/>
-    <w:rsid w:val="004367BF"/>
-    <w:pPr>
-      <w:spacing w:after="0"/>
-      <w:jc w:val="left"/>
-      <w:outlineLvl w:val="6"/>
-    </w:pPr>
-    <w:rPr>
-      <w:b/>
-      <w:smallCaps/>
-      <w:color w:val="C0504D" w:themeColor="accent2"/>
-      <w:spacing w:val="10"/>
-    </w:rPr>
-  </w:style>
-  <w:style w:type="paragraph" w:styleId="Heading8">
-    <w:name w:val="heading 8"/>
-    <w:basedOn w:val="Normal"/>
-    <w:next w:val="Normal"/>
-    <w:link w:val="Heading8Char"/>
-    <w:uiPriority w:val="9"/>
-    <w:semiHidden/>
-    <w:unhideWhenUsed/>
-    <w:qFormat/>
-    <w:rsid w:val="004367BF"/>
-    <w:pPr>
-      <w:spacing w:after="0"/>
-      <w:jc w:val="left"/>
-      <w:outlineLvl w:val="7"/>
-    </w:pPr>
-    <w:rPr>
-      <w:b/>
-      <w:i/>
-      <w:smallCaps/>
-      <w:color w:val="943634" w:themeColor="accent2" w:themeShade="BF"/>
-    </w:rPr>
-  </w:style>
-  <w:style w:type="paragraph" w:styleId="Heading9">
-    <w:name w:val="heading 9"/>
-    <w:basedOn w:val="Normal"/>
-    <w:next w:val="Normal"/>
-    <w:link w:val="Heading9Char"/>
-    <w:uiPriority w:val="9"/>
-    <w:semiHidden/>
-    <w:unhideWhenUsed/>
-    <w:qFormat/>
-    <w:rsid w:val="004367BF"/>
-    <w:pPr>
-      <w:spacing w:after="0"/>
-      <w:jc w:val="left"/>
-      <w:outlineLvl w:val="8"/>
-    </w:pPr>
-    <w:rPr>
-      <w:b/>
-      <w:i/>
-      <w:smallCaps/>
-      <w:color w:val="622423" w:themeColor="accent2" w:themeShade="7F"/>
-    </w:rPr>
-  </w:style>
-  <w:style w:type="character" w:default="1" w:styleId="DefaultParagraphFont">
-    <w:name w:val="Default Paragraph Font"/>
-    <w:uiPriority w:val="1"/>
-    <w:semiHidden/>
-    <w:unhideWhenUsed/>
-  </w:style>
-  <w:style w:type="table" w:default="1" w:styleId="TableNormal">
-    <w:name w:val="Normal Table"/>
-    <w:uiPriority w:val="99"/>
-    <w:semiHidden/>
-    <w:unhideWhenUsed/>
-    <w:tblPr>
-      <w:tblInd w:w="0" w:type="dxa"/>
-      <w:tblCellMar>
-        <w:top w:w="0" w:type="dxa"/>
-        <w:left w:w="108" w:type="dxa"/>
-        <w:bottom w:w="0" w:type="dxa"/>
-        <w:right w:w="108" w:type="dxa"/>
-      </w:tblCellMar>
-    </w:tblPr>
-  </w:style>
-  <w:style w:type="numbering" w:default="1" w:styleId="NoList">
-    <w:name w:val="No List"/>
-    <w:uiPriority w:val="99"/>
-    <w:semiHidden/>
-    <w:unhideWhenUsed/>
-  </w:style>
-  <w:style w:type="paragraph" w:styleId="Title">
-    <w:name w:val="Title"/>
-    <w:basedOn w:val="Normal"/>
-    <w:next w:val="Normal"/>
-    <w:link w:val="TitleChar"/>
-    <w:uiPriority w:val="10"/>
-    <w:qFormat/>
-    <w:rsid w:val="004367BF"/>
-    <w:pPr>
-      <w:pBdr>
-        <w:top w:val="single" w:sz="12" w:space="1" w:color="C0504D" w:themeColor="accent2"/>
-      </w:pBdr>
-      <w:spacing w:line="240" w:lineRule="auto"/>
-      <w:jc w:val="right"/>
-    </w:pPr>
-    <w:rPr>
-      <w:smallCaps/>
-      <w:sz w:val="48"/>
-      <w:szCs w:val="48"/>
-    </w:rPr>
-  </w:style>
-  <w:style w:type="paragraph" w:styleId="Subtitle">
-    <w:name w:val="Subtitle"/>
-    <w:basedOn w:val="Normal"/>
-    <w:next w:val="Normal"/>
-    <w:link w:val="SubtitleChar"/>
-    <w:uiPriority w:val="11"/>
-    <w:qFormat/>
-    <w:rsid w:val="004367BF"/>
-    <w:pPr>
-      <w:spacing w:after="720" w:line="240" w:lineRule="auto"/>
-      <w:jc w:val="right"/>
-    </w:pPr>
-    <w:rPr>
-      <w:rFonts w:asciiTheme="majorHAnsi" w:eastAsiaTheme="majorEastAsia" w:hAnsiTheme="majorHAnsi" w:cstheme="majorBidi"/>
-      <w:szCs w:val="22"/>
-    </w:rPr>
-  </w:style>
-  <w:style w:type="character" w:customStyle="1" w:styleId="Heading1Char">
-    <w:name w:val="Heading 1 Char"/>
-    <w:basedOn w:val="DefaultParagraphFont"/>
-    <w:link w:val="Heading1"/>
-    <w:uiPriority w:val="9"/>
-    <w:rsid w:val="004367BF"/>
-    <w:rPr>
-      <w:smallCaps/>
-      <w:spacing w:val="5"/>
-      <w:sz w:val="32"/>
-      <w:szCs w:val="32"/>
-    </w:rPr>
-  </w:style>
-  <w:style w:type="character" w:customStyle="1" w:styleId="Heading2Char">
-    <w:name w:val="Heading 2 Char"/>
-    <w:basedOn w:val="DefaultParagraphFont"/>
-    <w:link w:val="Heading2"/>
-    <w:uiPriority w:val="9"/>
-    <w:rsid w:val="004367BF"/>
-    <w:rPr>
-      <w:smallCaps/>
-      <w:spacing w:val="5"/>
-      <w:sz w:val="28"/>
-      <w:szCs w:val="28"/>
-    </w:rPr>
-  </w:style>
-  <w:style w:type="character" w:customStyle="1" w:styleId="Heading3Char">
-    <w:name w:val="Heading 3 Char"/>
-    <w:basedOn w:val="DefaultParagraphFont"/>
-    <w:link w:val="Heading3"/>
-    <w:uiPriority w:val="9"/>
-    <w:rsid w:val="004367BF"/>
-    <w:rPr>
-      <w:smallCaps/>
-      <w:spacing w:val="5"/>
-      <w:sz w:val="24"/>
-      <w:szCs w:val="24"/>
-    </w:rPr>
-  </w:style>
-  <w:style w:type="character" w:customStyle="1" w:styleId="Heading4Char">
-    <w:name w:val="Heading 4 Char"/>
-    <w:basedOn w:val="DefaultParagraphFont"/>
-    <w:link w:val="Heading4"/>
-    <w:uiPriority w:val="9"/>
-    <w:rsid w:val="004367BF"/>
-    <w:rPr>
-      <w:smallCaps/>
-      <w:spacing w:val="10"/>
-      <w:sz w:val="22"/>
-      <w:szCs w:val="22"/>
-    </w:rPr>
-  </w:style>
-  <w:style w:type="character" w:customStyle="1" w:styleId="Heading5Char">
-    <w:name w:val="Heading 5 Char"/>
-    <w:basedOn w:val="DefaultParagraphFont"/>
-    <w:link w:val="Heading5"/>
-    <w:uiPriority w:val="9"/>
-    <w:rsid w:val="004367BF"/>
-    <w:rPr>
-      <w:smallCaps/>
-      <w:color w:val="943634" w:themeColor="accent2" w:themeShade="BF"/>
-      <w:spacing w:val="10"/>
-      <w:sz w:val="22"/>
-      <w:szCs w:val="26"/>
-    </w:rPr>
-  </w:style>
-  <w:style w:type="character" w:customStyle="1" w:styleId="Heading6Char">
-    <w:name w:val="Heading 6 Char"/>
-    <w:basedOn w:val="DefaultParagraphFont"/>
-    <w:link w:val="Heading6"/>
-    <w:uiPriority w:val="9"/>
-    <w:rsid w:val="004367BF"/>
-    <w:rPr>
-      <w:smallCaps/>
-      <w:color w:val="C0504D" w:themeColor="accent2"/>
-      <w:spacing w:val="5"/>
-      <w:sz w:val="22"/>
-    </w:rPr>
-  </w:style>
-  <w:style w:type="character" w:customStyle="1" w:styleId="Heading7Char">
-    <w:name w:val="Heading 7 Char"/>
-    <w:basedOn w:val="DefaultParagraphFont"/>
-    <w:link w:val="Heading7"/>
-    <w:uiPriority w:val="9"/>
-    <w:semiHidden/>
-    <w:rsid w:val="004367BF"/>
-    <w:rPr>
-      <w:b/>
-      <w:smallCaps/>
-      <w:color w:val="C0504D" w:themeColor="accent2"/>
-      <w:spacing w:val="10"/>
-    </w:rPr>
-  </w:style>
-  <w:style w:type="character" w:customStyle="1" w:styleId="Heading8Char">
-    <w:name w:val="Heading 8 Char"/>
-    <w:basedOn w:val="DefaultParagraphFont"/>
-    <w:link w:val="Heading8"/>
-    <w:uiPriority w:val="9"/>
-    <w:semiHidden/>
-    <w:rsid w:val="004367BF"/>
-    <w:rPr>
-      <w:b/>
-      <w:i/>
-      <w:smallCaps/>
-      <w:color w:val="943634" w:themeColor="accent2" w:themeShade="BF"/>
-    </w:rPr>
-  </w:style>
-  <w:style w:type="character" w:customStyle="1" w:styleId="Heading9Char">
-    <w:name w:val="Heading 9 Char"/>
-    <w:basedOn w:val="DefaultParagraphFont"/>
-    <w:link w:val="Heading9"/>
-    <w:uiPriority w:val="9"/>
-    <w:semiHidden/>
-    <w:rsid w:val="004367BF"/>
-    <w:rPr>
-      <w:b/>
-      <w:i/>
-      <w:smallCaps/>
-      <w:color w:val="622423" w:themeColor="accent2" w:themeShade="7F"/>
-    </w:rPr>
-  </w:style>
-  <w:style w:type="paragraph" w:styleId="Caption">
-    <w:name w:val="caption"/>
-    <w:basedOn w:val="Normal"/>
-    <w:next w:val="Normal"/>
-    <w:uiPriority w:val="35"/>
-    <w:semiHidden/>
-    <w:unhideWhenUsed/>
-    <w:qFormat/>
-    <w:rsid w:val="004367BF"/>
-    <w:rPr>
-      <w:b/>
-      <w:bCs/>
-      <w:caps/>
-      <w:sz w:val="16"/>
-      <w:szCs w:val="18"/>
-    </w:rPr>
-  </w:style>
-  <w:style w:type="character" w:customStyle="1" w:styleId="TitleChar">
-    <w:name w:val="Title Char"/>
-    <w:basedOn w:val="DefaultParagraphFont"/>
-    <w:link w:val="Title"/>
-    <w:uiPriority w:val="10"/>
-    <w:rsid w:val="004367BF"/>
-    <w:rPr>
-      <w:smallCaps/>
-      <w:sz w:val="48"/>
-      <w:szCs w:val="48"/>
-    </w:rPr>
-  </w:style>
-  <w:style w:type="character" w:customStyle="1" w:styleId="SubtitleChar">
-    <w:name w:val="Subtitle Char"/>
-    <w:basedOn w:val="DefaultParagraphFont"/>
-    <w:link w:val="Subtitle"/>
-    <w:uiPriority w:val="11"/>
-    <w:rsid w:val="004367BF"/>
-    <w:rPr>
-      <w:rFonts w:asciiTheme="majorHAnsi" w:eastAsiaTheme="majorEastAsia" w:hAnsiTheme="majorHAnsi" w:cstheme="majorBidi"/>
-      <w:szCs w:val="22"/>
-    </w:rPr>
-  </w:style>
-  <w:style w:type="character" w:styleId="Strong">
-    <w:name w:val="Strong"/>
-    <w:uiPriority w:val="22"/>
-    <w:qFormat/>
-    <w:rsid w:val="004367BF"/>
-    <w:rPr>
-      <w:b/>
-      <w:color w:val="C0504D" w:themeColor="accent2"/>
-    </w:rPr>
-  </w:style>
-  <w:style w:type="character" w:styleId="Emphasis">
-    <w:name w:val="Emphasis"/>
-    <w:uiPriority w:val="20"/>
-    <w:qFormat/>
-    <w:rsid w:val="004367BF"/>
-    <w:rPr>
-      <w:b/>
-      <w:i/>
-      <w:spacing w:val="10"/>
-    </w:rPr>
-  </w:style>
-  <w:style w:type="paragraph" w:styleId="NoSpacing">
-    <w:name w:val="No Spacing"/>
-    <w:basedOn w:val="Normal"/>
-    <w:link w:val="NoSpacingChar"/>
-    <w:uiPriority w:val="1"/>
-    <w:qFormat/>
-    <w:rsid w:val="004367BF"/>
-    <w:pPr>
-      <w:spacing w:after="0" w:line="240" w:lineRule="auto"/>
-    </w:pPr>
-  </w:style>
-  <w:style w:type="character" w:customStyle="1" w:styleId="NoSpacingChar">
-    <w:name w:val="No Spacing Char"/>
-    <w:basedOn w:val="DefaultParagraphFont"/>
-    <w:link w:val="NoSpacing"/>
-    <w:uiPriority w:val="1"/>
-    <w:rsid w:val="004367BF"/>
-  </w:style>
-  <w:style w:type="paragraph" w:styleId="ListParagraph">
-    <w:name w:val="List Paragraph"/>
-    <w:basedOn w:val="Normal"/>
-    <w:uiPriority w:val="34"/>
-    <w:qFormat/>
-    <w:rsid w:val="004367BF"/>
-    <w:pPr>
-      <w:ind w:left="720"/>
-      <w:contextualSpacing/>
-    </w:pPr>
-  </w:style>
-  <w:style w:type="paragraph" w:styleId="Quote">
-    <w:name w:val="Quote"/>
-    <w:basedOn w:val="Normal"/>
-    <w:next w:val="Normal"/>
-    <w:link w:val="QuoteChar"/>
-    <w:uiPriority w:val="29"/>
-    <w:qFormat/>
-    <w:rsid w:val="004367BF"/>
-    <w:rPr>
-      <w:i/>
-    </w:rPr>
-  </w:style>
-  <w:style w:type="character" w:customStyle="1" w:styleId="QuoteChar">
-    <w:name w:val="Quote Char"/>
-    <w:basedOn w:val="DefaultParagraphFont"/>
-    <w:link w:val="Quote"/>
-    <w:uiPriority w:val="29"/>
-    <w:rsid w:val="004367BF"/>
-    <w:rPr>
-      <w:i/>
-    </w:rPr>
-  </w:style>
-  <w:style w:type="paragraph" w:styleId="IntenseQuote">
-    <w:name w:val="Intense Quote"/>
-    <w:basedOn w:val="Normal"/>
-    <w:next w:val="Normal"/>
-    <w:link w:val="IntenseQuoteChar"/>
-    <w:uiPriority w:val="30"/>
-    <w:qFormat/>
-    <w:rsid w:val="004367BF"/>
-    <w:pPr>
-      <w:pBdr>
-        <w:top w:val="single" w:sz="8" w:space="10" w:color="943634" w:themeColor="accent2" w:themeShade="BF"/>
-        <w:left w:val="single" w:sz="8" w:space="10" w:color="943634" w:themeColor="accent2" w:themeShade="BF"/>
-        <w:bottom w:val="single" w:sz="8" w:space="10" w:color="943634" w:themeColor="accent2" w:themeShade="BF"/>
-        <w:right w:val="single" w:sz="8" w:space="10" w:color="943634" w:themeColor="accent2" w:themeShade="BF"/>
-      </w:pBdr>
-      <w:shd w:val="clear" w:color="auto" w:fill="C0504D" w:themeFill="accent2"/>
-      <w:spacing w:before="140" w:after="140"/>
-      <w:ind w:left="1440" w:right="1440"/>
-    </w:pPr>
-    <w:rPr>
-      <w:b/>
-      <w:i/>
-      <w:color w:val="FFFFFF" w:themeColor="background1"/>
-    </w:rPr>
-  </w:style>
-  <w:style w:type="character" w:customStyle="1" w:styleId="IntenseQuoteChar">
-    <w:name w:val="Intense Quote Char"/>
-    <w:basedOn w:val="DefaultParagraphFont"/>
-    <w:link w:val="IntenseQuote"/>
-    <w:uiPriority w:val="30"/>
-    <w:rsid w:val="004367BF"/>
-    <w:rPr>
-      <w:b/>
-      <w:i/>
-      <w:color w:val="FFFFFF" w:themeColor="background1"/>
-      <w:shd w:val="clear" w:color="auto" w:fill="C0504D" w:themeFill="accent2"/>
-    </w:rPr>
-  </w:style>
-  <w:style w:type="character" w:styleId="SubtleEmphasis">
-    <w:name w:val="Subtle Emphasis"/>
-    <w:uiPriority w:val="19"/>
-    <w:qFormat/>
-    <w:rsid w:val="004367BF"/>
-    <w:rPr>
-      <w:i/>
-    </w:rPr>
-  </w:style>
-  <w:style w:type="character" w:styleId="IntenseEmphasis">
-    <w:name w:val="Intense Emphasis"/>
-    <w:uiPriority w:val="21"/>
-    <w:qFormat/>
-    <w:rsid w:val="004367BF"/>
-    <w:rPr>
-      <w:b/>
-      <w:i/>
-      <w:color w:val="C0504D" w:themeColor="accent2"/>
-      <w:spacing w:val="10"/>
-    </w:rPr>
-  </w:style>
-  <w:style w:type="character" w:styleId="SubtleReference">
-    <w:name w:val="Subtle Reference"/>
-    <w:uiPriority w:val="31"/>
-    <w:qFormat/>
-    <w:rsid w:val="004367BF"/>
-    <w:rPr>
-      <w:b/>
-    </w:rPr>
-  </w:style>
-  <w:style w:type="character" w:styleId="IntenseReference">
-    <w:name w:val="Intense Reference"/>
-    <w:uiPriority w:val="32"/>
-    <w:qFormat/>
-    <w:rsid w:val="004367BF"/>
-    <w:rPr>
-      <w:b/>
-      <w:bCs/>
-      <w:smallCaps/>
-      <w:spacing w:val="5"/>
-      <w:sz w:val="22"/>
-      <w:szCs w:val="22"/>
-      <w:u w:val="single"/>
-    </w:rPr>
-  </w:style>
-  <w:style w:type="character" w:styleId="BookTitle">
-    <w:name w:val="Book Title"/>
-    <w:uiPriority w:val="33"/>
-    <w:qFormat/>
-    <w:rsid w:val="004367BF"/>
-    <w:rPr>
-      <w:rFonts w:asciiTheme="majorHAnsi" w:eastAsiaTheme="majorEastAsia" w:hAnsiTheme="majorHAnsi" w:cstheme="majorBidi"/>
-      <w:i/>
-      <w:iCs/>
-      <w:sz w:val="20"/>
-      <w:szCs w:val="20"/>
-    </w:rPr>
-  </w:style>
-  <w:style w:type="paragraph" w:styleId="TOCHeading">
-    <w:name w:val="TOC Heading"/>
-    <w:basedOn w:val="Heading1"/>
+    <w:basedOn w:val="Rubrik1"/>
     <w:next w:val="Normal"/>
     <w:uiPriority w:val="39"/>
     <w:semiHidden/>

</xml_diff>